<commit_message>
:books: docs: Adicionando a documentação em word
</commit_message>
<xml_diff>
--- a/Documentation/Sprint01_Task003_LogoCivitas.docx
+++ b/Documentation/Sprint01_Task003_LogoCivitas.docx
@@ -1,10 +1,10 @@
 
 <file path=word/document.xml><?xml version="1.0" encoding="utf-8"?>
-<w:document xmlns:mc="http://schemas.openxmlformats.org/markup-compatibility/2006" xmlns:ve="http://schemas.openxmlformats.org/markup-compatibility/2006" xmlns:o="urn:schemas-microsoft-com:office:office" xmlns:r="http://schemas.openxmlformats.org/officeDocument/2006/relationships" xmlns:m="http://schemas.openxmlformats.org/officeDocument/2006/math" xmlns:v="urn:schemas-microsoft-com:vml" xmlns:wp="http://schemas.openxmlformats.org/drawingml/2006/wordprocessingDrawing" xmlns:w10="urn:schemas-microsoft-com:office:word" xmlns:w="http://schemas.openxmlformats.org/wordprocessingml/2006/main" xmlns:wne="http://schemas.microsoft.com/office/word/2006/wordml" xmlns:a="http://schemas.openxmlformats.org/drawingml/2006/main" xmlns:pic="http://schemas.openxmlformats.org/drawingml/2006/picture" xmlns:wpg="http://schemas.microsoft.com/office/word/2010/wordprocessingGroup" xmlns:wps="http://schemas.microsoft.com/office/word/2010/wordprocessingShape" xmlns:w14="http://schemas.microsoft.com/office/word/2010/wordml" mc:Ignorable="w14" xml:space="preserve">
+<w:document xmlns:wpc="http://schemas.microsoft.com/office/word/2010/wordprocessingCanvas" xmlns:cx="http://schemas.microsoft.com/office/drawing/2014/chartex" xmlns:cx1="http://schemas.microsoft.com/office/drawing/2015/9/8/chartex" xmlns:cx2="http://schemas.microsoft.com/office/drawing/2015/10/21/chartex" xmlns:cx3="http://schemas.microsoft.com/office/drawing/2016/5/9/chartex" xmlns:cx4="http://schemas.microsoft.com/office/drawing/2016/5/10/chartex" xmlns:cx5="http://schemas.microsoft.com/office/drawing/2016/5/11/chartex" xmlns:cx6="http://schemas.microsoft.com/office/drawing/2016/5/12/chartex" xmlns:cx7="http://schemas.microsoft.com/office/drawing/2016/5/13/chartex" xmlns:cx8="http://schemas.microsoft.com/office/drawing/2016/5/14/chartex" xmlns:mc="http://schemas.openxmlformats.org/markup-compatibility/2006" xmlns:aink="http://schemas.microsoft.com/office/drawing/2016/ink" xmlns:am3d="http://schemas.microsoft.com/office/drawing/2017/model3d" xmlns:o="urn:schemas-microsoft-com:office:office" xmlns:r="http://schemas.openxmlformats.org/officeDocument/2006/relationships" xmlns:m="http://schemas.openxmlformats.org/officeDocument/2006/math" xmlns:v="urn:schemas-microsoft-com:vml" xmlns:wp14="http://schemas.microsoft.com/office/word/2010/wordprocessingDrawing" xmlns:wp="http://schemas.openxmlformats.org/drawingml/2006/wordprocessingDrawing" xmlns:w10="urn:schemas-microsoft-com:office:word" xmlns:w="http://schemas.openxmlformats.org/wordprocessingml/2006/main" xmlns:w14="http://schemas.microsoft.com/office/word/2010/wordml" xmlns:w15="http://schemas.microsoft.com/office/word/2012/wordml" xmlns:w16cid="http://schemas.microsoft.com/office/word/2016/wordml/cid" xmlns:w16se="http://schemas.microsoft.com/office/word/2015/wordml/symex" xmlns:wpg="http://schemas.microsoft.com/office/word/2010/wordprocessingGroup" xmlns:wpi="http://schemas.microsoft.com/office/word/2010/wordprocessingInk" xmlns:wne="http://schemas.microsoft.com/office/word/2006/wordml" xmlns:wps="http://schemas.microsoft.com/office/word/2010/wordprocessingShape" mc:Ignorable="w14 w15 w16se w16cid wp14">
   <w:body>
     <w:p>
       <w:pPr>
-        <w:pStyle w:val="BodyText"/>
+        <w:pStyle w:val="Corpodetexto"/>
         <w:ind w:left="1978"/>
         <w:rPr>
           <w:rFonts w:ascii="Times New Roman"/>
@@ -14,6 +14,7 @@
       <w:r>
         <w:rPr>
           <w:rFonts w:ascii="Times New Roman"/>
+          <w:noProof/>
           <w:sz w:val="20"/>
         </w:rPr>
         <w:drawing>
@@ -22,17 +23,17 @@
             <wp:effectExtent l="0" t="0" r="0" b="0"/>
             <wp:docPr id="1" name="Image 1" descr="\\10.67.95.250\biblioteca\BIBLIOTECA\Identidade visual CPS\Cabeçalho Fatec Jales_eleição2.png"/>
             <wp:cNvGraphicFramePr>
-              <a:graphicFrameLocks/>
+              <a:graphicFrameLocks xmlns:a="http://schemas.openxmlformats.org/drawingml/2006/main"/>
             </wp:cNvGraphicFramePr>
-            <a:graphic>
+            <a:graphic xmlns:a="http://schemas.openxmlformats.org/drawingml/2006/main">
               <a:graphicData uri="http://schemas.openxmlformats.org/drawingml/2006/picture">
-                <pic:pic>
+                <pic:pic xmlns:pic="http://schemas.openxmlformats.org/drawingml/2006/picture">
                   <pic:nvPicPr>
                     <pic:cNvPr id="1" name="Image 1" descr="\\10.67.95.250\biblioteca\BIBLIOTECA\Identidade visual CPS\Cabeçalho Fatec Jales_eleição2.png"/>
                     <pic:cNvPicPr/>
                   </pic:nvPicPr>
                   <pic:blipFill>
-                    <a:blip r:embed="rId5" cstate="print"/>
+                    <a:blip r:embed="rId4" cstate="print"/>
                     <a:stretch>
                       <a:fillRect/>
                     </a:stretch>
@@ -52,16 +53,10 @@
           </wp:inline>
         </w:drawing>
       </w:r>
-      <w:r>
-        <w:rPr>
-          <w:rFonts w:ascii="Times New Roman"/>
-          <w:sz w:val="20"/>
-        </w:rPr>
-      </w:r>
     </w:p>
     <w:p>
       <w:pPr>
-        <w:pStyle w:val="BodyText"/>
+        <w:pStyle w:val="Corpodetexto"/>
         <w:spacing w:before="9" w:after="1"/>
         <w:ind w:left="0"/>
         <w:rPr>
@@ -72,8 +67,8 @@
     </w:p>
     <w:tbl>
       <w:tblPr>
+        <w:tblStyle w:val="TableNormal"/>
         <w:tblW w:w="0" w:type="auto"/>
-        <w:jc w:val="left"/>
         <w:tblInd w:w="153" w:type="dxa"/>
         <w:tblBorders>
           <w:top w:val="single" w:sz="4" w:space="0" w:color="000000"/>
@@ -84,13 +79,7 @@
           <w:insideV w:val="single" w:sz="4" w:space="0" w:color="000000"/>
         </w:tblBorders>
         <w:tblLayout w:type="fixed"/>
-        <w:tblCellMar>
-          <w:top w:w="0" w:type="dxa"/>
-          <w:left w:w="0" w:type="dxa"/>
-          <w:bottom w:w="0" w:type="dxa"/>
-          <w:right w:w="0" w:type="dxa"/>
-        </w:tblCellMar>
-        <w:tblLook w:val="01E0"/>
+        <w:tblLook w:val="01E0" w:firstRow="1" w:lastRow="1" w:firstColumn="1" w:lastColumn="1" w:noHBand="0" w:noVBand="0"/>
       </w:tblPr>
       <w:tblGrid>
         <w:gridCol w:w="2833"/>
@@ -99,7 +88,7 @@
       </w:tblGrid>
       <w:tr>
         <w:trPr>
-          <w:trHeight w:val="357" w:hRule="atLeast"/>
+          <w:trHeight w:val="357"/>
         </w:trPr>
         <w:tc>
           <w:tcPr>
@@ -115,7 +104,7 @@
           <w:p>
             <w:pPr>
               <w:pStyle w:val="TableParagraph"/>
-              <w:spacing w:line="328" w:lineRule="exact" w:before="9"/>
+              <w:spacing w:before="9" w:line="328" w:lineRule="exact"/>
               <w:ind w:right="13"/>
               <w:jc w:val="center"/>
               <w:rPr>
@@ -138,7 +127,7 @@
                 <w:spacing w:val="-5"/>
                 <w:sz w:val="28"/>
               </w:rPr>
-              <w:t> </w:t>
+              <w:t xml:space="preserve"> </w:t>
             </w:r>
             <w:r>
               <w:rPr>
@@ -154,7 +143,7 @@
       </w:tr>
       <w:tr>
         <w:trPr>
-          <w:trHeight w:val="263" w:hRule="atLeast"/>
+          <w:trHeight w:val="263"/>
         </w:trPr>
         <w:tc>
           <w:tcPr>
@@ -167,13 +156,11 @@
               <w:ind w:left="107"/>
               <w:rPr>
                 <w:b/>
-                <w:sz w:val="22"/>
-              </w:rPr>
-            </w:pPr>
-            <w:r>
-              <w:rPr>
-                <w:b/>
-                <w:sz w:val="22"/>
+              </w:rPr>
+            </w:pPr>
+            <w:r>
+              <w:rPr>
+                <w:b/>
               </w:rPr>
               <w:t>Sprint</w:t>
             </w:r>
@@ -181,15 +168,13 @@
               <w:rPr>
                 <w:b/>
                 <w:spacing w:val="-6"/>
-                <w:sz w:val="22"/>
-              </w:rPr>
-              <w:t> </w:t>
+              </w:rPr>
+              <w:t xml:space="preserve"> </w:t>
             </w:r>
             <w:r>
               <w:rPr>
                 <w:b/>
                 <w:spacing w:val="-5"/>
-                <w:sz w:val="22"/>
               </w:rPr>
               <w:t>01</w:t>
             </w:r>
@@ -206,13 +191,11 @@
               <w:ind w:left="105"/>
               <w:rPr>
                 <w:b/>
-                <w:sz w:val="22"/>
-              </w:rPr>
-            </w:pPr>
-            <w:r>
-              <w:rPr>
-                <w:b/>
-                <w:sz w:val="22"/>
+              </w:rPr>
+            </w:pPr>
+            <w:r>
+              <w:rPr>
+                <w:b/>
               </w:rPr>
               <w:t>Start</w:t>
             </w:r>
@@ -220,14 +203,12 @@
               <w:rPr>
                 <w:b/>
                 <w:spacing w:val="-8"/>
-                <w:sz w:val="22"/>
-              </w:rPr>
-              <w:t> </w:t>
-            </w:r>
-            <w:r>
-              <w:rPr>
-                <w:b/>
-                <w:sz w:val="22"/>
+              </w:rPr>
+              <w:t xml:space="preserve"> </w:t>
+            </w:r>
+            <w:r>
+              <w:rPr>
+                <w:b/>
               </w:rPr>
               <w:t>Date:</w:t>
             </w:r>
@@ -235,15 +216,13 @@
               <w:rPr>
                 <w:b/>
                 <w:spacing w:val="-7"/>
-                <w:sz w:val="22"/>
-              </w:rPr>
-              <w:t> </w:t>
+              </w:rPr>
+              <w:t xml:space="preserve"> </w:t>
             </w:r>
             <w:r>
               <w:rPr>
                 <w:b/>
                 <w:spacing w:val="-2"/>
-                <w:sz w:val="22"/>
               </w:rPr>
               <w:t>30/09/2025</w:t>
             </w:r>
@@ -260,13 +239,11 @@
               <w:ind w:left="107"/>
               <w:rPr>
                 <w:b/>
-                <w:sz w:val="22"/>
-              </w:rPr>
-            </w:pPr>
-            <w:r>
-              <w:rPr>
-                <w:b/>
-                <w:sz w:val="22"/>
+              </w:rPr>
+            </w:pPr>
+            <w:r>
+              <w:rPr>
+                <w:b/>
               </w:rPr>
               <w:t>Final</w:t>
             </w:r>
@@ -274,14 +251,12 @@
               <w:rPr>
                 <w:b/>
                 <w:spacing w:val="-5"/>
-                <w:sz w:val="22"/>
-              </w:rPr>
-              <w:t> </w:t>
-            </w:r>
-            <w:r>
-              <w:rPr>
-                <w:b/>
-                <w:sz w:val="22"/>
+              </w:rPr>
+              <w:t xml:space="preserve"> </w:t>
+            </w:r>
+            <w:r>
+              <w:rPr>
+                <w:b/>
               </w:rPr>
               <w:t>Date:</w:t>
             </w:r>
@@ -289,15 +264,13 @@
               <w:rPr>
                 <w:b/>
                 <w:spacing w:val="-5"/>
-                <w:sz w:val="22"/>
-              </w:rPr>
-              <w:t> </w:t>
+              </w:rPr>
+              <w:t xml:space="preserve"> </w:t>
             </w:r>
             <w:r>
               <w:rPr>
                 <w:b/>
                 <w:spacing w:val="-2"/>
-                <w:sz w:val="22"/>
               </w:rPr>
               <w:t>06/10/2025</w:t>
             </w:r>
@@ -306,7 +279,7 @@
       </w:tr>
       <w:tr>
         <w:trPr>
-          <w:trHeight w:val="268" w:hRule="atLeast"/>
+          <w:trHeight w:val="268"/>
         </w:trPr>
         <w:tc>
           <w:tcPr>
@@ -319,13 +292,11 @@
               <w:ind w:left="107"/>
               <w:rPr>
                 <w:b/>
-                <w:sz w:val="22"/>
-              </w:rPr>
-            </w:pPr>
-            <w:r>
-              <w:rPr>
-                <w:b/>
-                <w:sz w:val="22"/>
+              </w:rPr>
+            </w:pPr>
+            <w:r>
+              <w:rPr>
+                <w:b/>
               </w:rPr>
               <w:t>Projetc</w:t>
             </w:r>
@@ -333,15 +304,13 @@
               <w:rPr>
                 <w:b/>
                 <w:spacing w:val="-12"/>
-                <w:sz w:val="22"/>
-              </w:rPr>
-              <w:t> </w:t>
+              </w:rPr>
+              <w:t xml:space="preserve"> </w:t>
             </w:r>
             <w:r>
               <w:rPr>
                 <w:b/>
                 <w:spacing w:val="-4"/>
-                <w:sz w:val="22"/>
               </w:rPr>
               <w:t>Name:</w:t>
             </w:r>
@@ -359,23 +328,23 @@
               <w:ind w:left="105"/>
               <w:rPr>
                 <w:b/>
-                <w:sz w:val="22"/>
               </w:rPr>
             </w:pPr>
             <w:r>
               <w:rPr>
                 <w:b/>
                 <w:spacing w:val="-2"/>
-                <w:sz w:val="22"/>
               </w:rPr>
               <w:t>civitas-frontend</w:t>
             </w:r>
+            <w:bookmarkStart w:id="0" w:name="_GoBack"/>
+            <w:bookmarkEnd w:id="0"/>
           </w:p>
         </w:tc>
       </w:tr>
       <w:tr>
         <w:trPr>
-          <w:trHeight w:val="263" w:hRule="atLeast"/>
+          <w:trHeight w:val="263"/>
         </w:trPr>
         <w:tc>
           <w:tcPr>
@@ -388,13 +357,11 @@
               <w:ind w:left="107"/>
               <w:rPr>
                 <w:b/>
-                <w:sz w:val="22"/>
-              </w:rPr>
-            </w:pPr>
-            <w:r>
-              <w:rPr>
-                <w:b/>
-                <w:sz w:val="22"/>
+              </w:rPr>
+            </w:pPr>
+            <w:r>
+              <w:rPr>
+                <w:b/>
               </w:rPr>
               <w:t>Ano:</w:t>
             </w:r>
@@ -402,15 +369,13 @@
               <w:rPr>
                 <w:b/>
                 <w:spacing w:val="-2"/>
-                <w:sz w:val="22"/>
-              </w:rPr>
-              <w:t> </w:t>
+              </w:rPr>
+              <w:t xml:space="preserve"> </w:t>
             </w:r>
             <w:r>
               <w:rPr>
                 <w:b/>
                 <w:spacing w:val="-5"/>
-                <w:sz w:val="22"/>
               </w:rPr>
               <w:t>4º</w:t>
             </w:r>
@@ -428,13 +393,11 @@
               <w:ind w:left="105"/>
               <w:rPr>
                 <w:b/>
-                <w:sz w:val="22"/>
-              </w:rPr>
-            </w:pPr>
-            <w:r>
-              <w:rPr>
-                <w:b/>
-                <w:sz w:val="22"/>
+              </w:rPr>
+            </w:pPr>
+            <w:r>
+              <w:rPr>
+                <w:b/>
               </w:rPr>
               <w:t>Análise</w:t>
             </w:r>
@@ -442,14 +405,12 @@
               <w:rPr>
                 <w:b/>
                 <w:spacing w:val="-11"/>
-                <w:sz w:val="22"/>
-              </w:rPr>
-              <w:t> </w:t>
-            </w:r>
-            <w:r>
-              <w:rPr>
-                <w:b/>
-                <w:sz w:val="22"/>
+              </w:rPr>
+              <w:t xml:space="preserve"> </w:t>
+            </w:r>
+            <w:r>
+              <w:rPr>
+                <w:b/>
               </w:rPr>
               <w:t>e</w:t>
             </w:r>
@@ -457,14 +418,12 @@
               <w:rPr>
                 <w:b/>
                 <w:spacing w:val="-6"/>
-                <w:sz w:val="22"/>
-              </w:rPr>
-              <w:t> </w:t>
-            </w:r>
-            <w:r>
-              <w:rPr>
-                <w:b/>
-                <w:sz w:val="22"/>
+              </w:rPr>
+              <w:t xml:space="preserve"> </w:t>
+            </w:r>
+            <w:r>
+              <w:rPr>
+                <w:b/>
               </w:rPr>
               <w:t>Desenvolvimento</w:t>
             </w:r>
@@ -472,14 +431,12 @@
               <w:rPr>
                 <w:b/>
                 <w:spacing w:val="-6"/>
-                <w:sz w:val="22"/>
-              </w:rPr>
-              <w:t> </w:t>
-            </w:r>
-            <w:r>
-              <w:rPr>
-                <w:b/>
-                <w:sz w:val="22"/>
+              </w:rPr>
+              <w:t xml:space="preserve"> </w:t>
+            </w:r>
+            <w:r>
+              <w:rPr>
+                <w:b/>
               </w:rPr>
               <w:t>de</w:t>
             </w:r>
@@ -487,14 +444,12 @@
               <w:rPr>
                 <w:b/>
                 <w:spacing w:val="-7"/>
-                <w:sz w:val="22"/>
-              </w:rPr>
-              <w:t> </w:t>
-            </w:r>
-            <w:r>
-              <w:rPr>
-                <w:b/>
-                <w:sz w:val="22"/>
+              </w:rPr>
+              <w:t xml:space="preserve"> </w:t>
+            </w:r>
+            <w:r>
+              <w:rPr>
+                <w:b/>
               </w:rPr>
               <w:t>Sistemas</w:t>
             </w:r>
@@ -502,14 +457,12 @@
               <w:rPr>
                 <w:b/>
                 <w:spacing w:val="-6"/>
-                <w:sz w:val="22"/>
-              </w:rPr>
-              <w:t> </w:t>
-            </w:r>
-            <w:r>
-              <w:rPr>
-                <w:b/>
-                <w:sz w:val="22"/>
+              </w:rPr>
+              <w:t xml:space="preserve"> </w:t>
+            </w:r>
+            <w:r>
+              <w:rPr>
+                <w:b/>
               </w:rPr>
               <w:t>-</w:t>
             </w:r>
@@ -517,16 +470,15 @@
               <w:rPr>
                 <w:b/>
                 <w:spacing w:val="-5"/>
-                <w:sz w:val="22"/>
-              </w:rPr>
-              <w:t> AMS</w:t>
+              </w:rPr>
+              <w:t xml:space="preserve"> AMS</w:t>
             </w:r>
           </w:p>
         </w:tc>
       </w:tr>
       <w:tr>
         <w:trPr>
-          <w:trHeight w:val="283" w:hRule="atLeast"/>
+          <w:trHeight w:val="283"/>
         </w:trPr>
         <w:tc>
           <w:tcPr>
@@ -541,12 +493,11 @@
           <w:p>
             <w:pPr>
               <w:pStyle w:val="TableParagraph"/>
-              <w:spacing w:line="259" w:lineRule="exact" w:before="4"/>
+              <w:spacing w:before="4" w:line="259" w:lineRule="exact"/>
               <w:ind w:left="8"/>
               <w:jc w:val="center"/>
               <w:rPr>
                 <w:b/>
-                <w:sz w:val="22"/>
               </w:rPr>
             </w:pPr>
             <w:r>
@@ -554,7 +505,6 @@
                 <w:b/>
                 <w:color w:val="FFFFFF"/>
                 <w:spacing w:val="-4"/>
-                <w:sz w:val="22"/>
               </w:rPr>
               <w:t>Team</w:t>
             </w:r>
@@ -563,16 +513,14 @@
                 <w:b/>
                 <w:color w:val="FFFFFF"/>
                 <w:spacing w:val="-6"/>
-                <w:sz w:val="22"/>
-              </w:rPr>
-              <w:t> </w:t>
+              </w:rPr>
+              <w:t xml:space="preserve"> </w:t>
             </w:r>
             <w:r>
               <w:rPr>
                 <w:b/>
                 <w:color w:val="FFFFFF"/>
                 <w:spacing w:val="-2"/>
-                <w:sz w:val="22"/>
               </w:rPr>
               <w:t>Members</w:t>
             </w:r>
@@ -581,7 +529,7 @@
       </w:tr>
       <w:tr>
         <w:trPr>
-          <w:trHeight w:val="268" w:hRule="atLeast"/>
+          <w:trHeight w:val="268"/>
         </w:trPr>
         <w:tc>
           <w:tcPr>
@@ -596,53 +544,37 @@
               <w:pStyle w:val="TableParagraph"/>
               <w:spacing w:line="249" w:lineRule="exact"/>
               <w:ind w:left="107"/>
-              <w:rPr>
-                <w:sz w:val="22"/>
-              </w:rPr>
-            </w:pPr>
-            <w:r>
-              <w:rPr>
-                <w:sz w:val="22"/>
-              </w:rPr>
+            </w:pPr>
+            <w:r>
               <w:t>Enzo</w:t>
             </w:r>
             <w:r>
               <w:rPr>
                 <w:spacing w:val="-7"/>
-                <w:sz w:val="22"/>
-              </w:rPr>
-              <w:t> </w:t>
-            </w:r>
-            <w:r>
-              <w:rPr>
-                <w:sz w:val="22"/>
-              </w:rPr>
+              </w:rPr>
+              <w:t xml:space="preserve"> </w:t>
+            </w:r>
+            <w:r>
               <w:t>Stafuza</w:t>
             </w:r>
             <w:r>
               <w:rPr>
                 <w:spacing w:val="-7"/>
-                <w:sz w:val="22"/>
-              </w:rPr>
-              <w:t> </w:t>
-            </w:r>
-            <w:r>
-              <w:rPr>
-                <w:sz w:val="22"/>
-              </w:rPr>
+              </w:rPr>
+              <w:t xml:space="preserve"> </w:t>
+            </w:r>
+            <w:r>
               <w:t>dos</w:t>
             </w:r>
             <w:r>
               <w:rPr>
                 <w:spacing w:val="-6"/>
-                <w:sz w:val="22"/>
-              </w:rPr>
-              <w:t> </w:t>
+              </w:rPr>
+              <w:t xml:space="preserve"> </w:t>
             </w:r>
             <w:r>
               <w:rPr>
                 <w:spacing w:val="-2"/>
-                <w:sz w:val="22"/>
               </w:rPr>
               <w:t>Santos</w:t>
             </w:r>
@@ -651,7 +583,7 @@
       </w:tr>
       <w:tr>
         <w:trPr>
-          <w:trHeight w:val="268" w:hRule="atLeast"/>
+          <w:trHeight w:val="268"/>
         </w:trPr>
         <w:tc>
           <w:tcPr>
@@ -663,40 +595,28 @@
               <w:pStyle w:val="TableParagraph"/>
               <w:spacing w:line="248" w:lineRule="exact"/>
               <w:ind w:left="107"/>
-              <w:rPr>
-                <w:sz w:val="22"/>
-              </w:rPr>
-            </w:pPr>
-            <w:r>
-              <w:rPr>
-                <w:sz w:val="22"/>
-              </w:rPr>
+            </w:pPr>
+            <w:r>
               <w:t>Kayky</w:t>
             </w:r>
             <w:r>
               <w:rPr>
                 <w:spacing w:val="-6"/>
-                <w:sz w:val="22"/>
-              </w:rPr>
-              <w:t> </w:t>
-            </w:r>
-            <w:r>
-              <w:rPr>
-                <w:sz w:val="22"/>
-              </w:rPr>
+              </w:rPr>
+              <w:t xml:space="preserve"> </w:t>
+            </w:r>
+            <w:r>
               <w:t>Zioti</w:t>
             </w:r>
             <w:r>
               <w:rPr>
                 <w:spacing w:val="-7"/>
-                <w:sz w:val="22"/>
-              </w:rPr>
-              <w:t> </w:t>
+              </w:rPr>
+              <w:t xml:space="preserve"> </w:t>
             </w:r>
             <w:r>
               <w:rPr>
                 <w:spacing w:val="-4"/>
-                <w:sz w:val="22"/>
               </w:rPr>
               <w:t>Silva</w:t>
             </w:r>
@@ -705,7 +625,7 @@
       </w:tr>
       <w:tr>
         <w:trPr>
-          <w:trHeight w:val="268" w:hRule="atLeast"/>
+          <w:trHeight w:val="268"/>
         </w:trPr>
         <w:tc>
           <w:tcPr>
@@ -717,40 +637,28 @@
               <w:pStyle w:val="TableParagraph"/>
               <w:spacing w:line="248" w:lineRule="exact"/>
               <w:ind w:left="107"/>
-              <w:rPr>
-                <w:sz w:val="22"/>
-              </w:rPr>
-            </w:pPr>
-            <w:r>
-              <w:rPr>
-                <w:sz w:val="22"/>
-              </w:rPr>
+            </w:pPr>
+            <w:r>
               <w:t>Yasmin</w:t>
             </w:r>
             <w:r>
               <w:rPr>
                 <w:spacing w:val="-15"/>
-                <w:sz w:val="22"/>
-              </w:rPr>
-              <w:t> </w:t>
-            </w:r>
-            <w:r>
-              <w:rPr>
-                <w:sz w:val="22"/>
-              </w:rPr>
+              </w:rPr>
+              <w:t xml:space="preserve"> </w:t>
+            </w:r>
+            <w:r>
               <w:t>Basso</w:t>
             </w:r>
             <w:r>
               <w:rPr>
                 <w:spacing w:val="-11"/>
-                <w:sz w:val="22"/>
-              </w:rPr>
-              <w:t> </w:t>
+              </w:rPr>
+              <w:t xml:space="preserve"> </w:t>
             </w:r>
             <w:r>
               <w:rPr>
                 <w:spacing w:val="-4"/>
-                <w:sz w:val="22"/>
               </w:rPr>
               <w:t>Moura</w:t>
             </w:r>
@@ -760,7 +668,7 @@
     </w:tbl>
     <w:p>
       <w:pPr>
-        <w:pStyle w:val="BodyText"/>
+        <w:pStyle w:val="Corpodetexto"/>
         <w:spacing w:before="224"/>
         <w:ind w:left="0"/>
         <w:rPr>
@@ -771,8 +679,8 @@
     </w:p>
     <w:tbl>
       <w:tblPr>
+        <w:tblStyle w:val="TableNormal"/>
         <w:tblW w:w="0" w:type="auto"/>
-        <w:jc w:val="left"/>
         <w:tblInd w:w="153" w:type="dxa"/>
         <w:tblBorders>
           <w:top w:val="single" w:sz="4" w:space="0" w:color="000000"/>
@@ -783,13 +691,7 @@
           <w:insideV w:val="single" w:sz="4" w:space="0" w:color="000000"/>
         </w:tblBorders>
         <w:tblLayout w:type="fixed"/>
-        <w:tblCellMar>
-          <w:top w:w="0" w:type="dxa"/>
-          <w:left w:w="0" w:type="dxa"/>
-          <w:bottom w:w="0" w:type="dxa"/>
-          <w:right w:w="0" w:type="dxa"/>
-        </w:tblCellMar>
-        <w:tblLook w:val="01E0"/>
+        <w:tblLook w:val="01E0" w:firstRow="1" w:lastRow="1" w:firstColumn="1" w:lastColumn="1" w:noHBand="0" w:noVBand="0"/>
       </w:tblPr>
       <w:tblGrid>
         <w:gridCol w:w="754"/>
@@ -799,7 +701,7 @@
       </w:tblGrid>
       <w:tr>
         <w:trPr>
-          <w:trHeight w:val="283" w:hRule="atLeast"/>
+          <w:trHeight w:val="283"/>
         </w:trPr>
         <w:tc>
           <w:tcPr>
@@ -813,19 +715,17 @@
           <w:p>
             <w:pPr>
               <w:pStyle w:val="TableParagraph"/>
-              <w:spacing w:line="254" w:lineRule="exact" w:before="9"/>
+              <w:spacing w:before="9" w:line="254" w:lineRule="exact"/>
               <w:ind w:left="6"/>
               <w:jc w:val="center"/>
               <w:rPr>
                 <w:b/>
-                <w:sz w:val="22"/>
               </w:rPr>
             </w:pPr>
             <w:r>
               <w:rPr>
                 <w:b/>
                 <w:color w:val="FFFFFF"/>
-                <w:sz w:val="22"/>
               </w:rPr>
               <w:t>Sprint</w:t>
             </w:r>
@@ -834,16 +734,14 @@
                 <w:b/>
                 <w:color w:val="FFFFFF"/>
                 <w:spacing w:val="-7"/>
-                <w:sz w:val="22"/>
-              </w:rPr>
-              <w:t> </w:t>
+              </w:rPr>
+              <w:t xml:space="preserve"> </w:t>
             </w:r>
             <w:r>
               <w:rPr>
                 <w:b/>
                 <w:color w:val="FFFFFF"/>
                 <w:spacing w:val="-2"/>
-                <w:sz w:val="22"/>
               </w:rPr>
               <w:t>Backlog</w:t>
             </w:r>
@@ -852,7 +750,7 @@
       </w:tr>
       <w:tr>
         <w:trPr>
-          <w:trHeight w:val="264" w:hRule="atLeast"/>
+          <w:trHeight w:val="264"/>
         </w:trPr>
         <w:tc>
           <w:tcPr>
@@ -863,14 +761,10 @@
               <w:pStyle w:val="TableParagraph"/>
               <w:spacing w:line="244" w:lineRule="exact"/>
               <w:ind w:left="107"/>
-              <w:rPr>
-                <w:sz w:val="22"/>
-              </w:rPr>
             </w:pPr>
             <w:r>
               <w:rPr>
                 <w:spacing w:val="-2"/>
-                <w:sz w:val="22"/>
               </w:rPr>
               <w:t>Task#</w:t>
             </w:r>
@@ -885,14 +779,10 @@
               <w:pStyle w:val="TableParagraph"/>
               <w:spacing w:line="244" w:lineRule="exact"/>
               <w:ind w:left="107"/>
-              <w:rPr>
-                <w:sz w:val="22"/>
-              </w:rPr>
             </w:pPr>
             <w:r>
               <w:rPr>
                 <w:spacing w:val="-2"/>
-                <w:sz w:val="22"/>
               </w:rPr>
               <w:t>Description</w:t>
             </w:r>
@@ -907,27 +797,19 @@
               <w:pStyle w:val="TableParagraph"/>
               <w:spacing w:line="244" w:lineRule="exact"/>
               <w:ind w:left="105"/>
-              <w:rPr>
-                <w:sz w:val="22"/>
-              </w:rPr>
-            </w:pPr>
-            <w:r>
-              <w:rPr>
-                <w:sz w:val="22"/>
-              </w:rPr>
+            </w:pPr>
+            <w:r>
               <w:t>Start</w:t>
             </w:r>
             <w:r>
               <w:rPr>
                 <w:spacing w:val="-7"/>
-                <w:sz w:val="22"/>
-              </w:rPr>
-              <w:t> </w:t>
+              </w:rPr>
+              <w:t xml:space="preserve"> </w:t>
             </w:r>
             <w:r>
               <w:rPr>
                 <w:spacing w:val="-4"/>
-                <w:sz w:val="22"/>
               </w:rPr>
               <w:t>Date</w:t>
             </w:r>
@@ -942,27 +824,19 @@
               <w:pStyle w:val="TableParagraph"/>
               <w:spacing w:line="244" w:lineRule="exact"/>
               <w:ind w:left="108"/>
-              <w:rPr>
-                <w:sz w:val="22"/>
-              </w:rPr>
-            </w:pPr>
-            <w:r>
-              <w:rPr>
-                <w:sz w:val="22"/>
-              </w:rPr>
+            </w:pPr>
+            <w:r>
               <w:t>Final</w:t>
             </w:r>
             <w:r>
               <w:rPr>
                 <w:spacing w:val="-2"/>
-                <w:sz w:val="22"/>
-              </w:rPr>
-              <w:t> </w:t>
+              </w:rPr>
+              <w:t xml:space="preserve"> </w:t>
             </w:r>
             <w:r>
               <w:rPr>
                 <w:spacing w:val="-4"/>
-                <w:sz w:val="22"/>
               </w:rPr>
               <w:t>date</w:t>
             </w:r>
@@ -971,7 +845,7 @@
       </w:tr>
       <w:tr>
         <w:trPr>
-          <w:trHeight w:val="268" w:hRule="atLeast"/>
+          <w:trHeight w:val="268"/>
         </w:trPr>
         <w:tc>
           <w:tcPr>
@@ -982,14 +856,10 @@
               <w:pStyle w:val="TableParagraph"/>
               <w:spacing w:line="248" w:lineRule="exact"/>
               <w:ind w:left="107"/>
-              <w:rPr>
-                <w:sz w:val="22"/>
-              </w:rPr>
             </w:pPr>
             <w:r>
               <w:rPr>
                 <w:spacing w:val="-5"/>
-                <w:sz w:val="22"/>
               </w:rPr>
               <w:t>003</w:t>
             </w:r>
@@ -1004,79 +874,55 @@
               <w:pStyle w:val="TableParagraph"/>
               <w:spacing w:line="248" w:lineRule="exact"/>
               <w:ind w:left="107"/>
-              <w:rPr>
-                <w:sz w:val="22"/>
-              </w:rPr>
-            </w:pPr>
-            <w:r>
-              <w:rPr>
-                <w:sz w:val="22"/>
-              </w:rPr>
+            </w:pPr>
+            <w:r>
               <w:t>Desenvolver</w:t>
             </w:r>
             <w:r>
               <w:rPr>
                 <w:spacing w:val="-9"/>
-                <w:sz w:val="22"/>
-              </w:rPr>
-              <w:t> </w:t>
-            </w:r>
-            <w:r>
-              <w:rPr>
-                <w:sz w:val="22"/>
-              </w:rPr>
+              </w:rPr>
+              <w:t xml:space="preserve"> </w:t>
+            </w:r>
+            <w:r>
               <w:t>logotipo</w:t>
             </w:r>
             <w:r>
               <w:rPr>
                 <w:spacing w:val="-9"/>
-                <w:sz w:val="22"/>
-              </w:rPr>
-              <w:t> </w:t>
-            </w:r>
-            <w:r>
-              <w:rPr>
-                <w:sz w:val="22"/>
-              </w:rPr>
+              </w:rPr>
+              <w:t xml:space="preserve"> </w:t>
+            </w:r>
+            <w:r>
               <w:t>do</w:t>
             </w:r>
             <w:r>
               <w:rPr>
                 <w:spacing w:val="-8"/>
-                <w:sz w:val="22"/>
-              </w:rPr>
-              <w:t> </w:t>
-            </w:r>
-            <w:r>
-              <w:rPr>
-                <w:sz w:val="22"/>
-              </w:rPr>
+              </w:rPr>
+              <w:t xml:space="preserve"> </w:t>
+            </w:r>
+            <w:r>
               <w:t>sistema</w:t>
             </w:r>
             <w:r>
               <w:rPr>
                 <w:spacing w:val="-7"/>
-                <w:sz w:val="22"/>
-              </w:rPr>
-              <w:t> </w:t>
-            </w:r>
-            <w:r>
-              <w:rPr>
-                <w:sz w:val="22"/>
-              </w:rPr>
+              </w:rPr>
+              <w:t xml:space="preserve"> </w:t>
+            </w:r>
+            <w:r>
               <w:t>-</w:t>
             </w:r>
             <w:r>
               <w:rPr>
                 <w:spacing w:val="-8"/>
-                <w:sz w:val="22"/>
-              </w:rPr>
-              <w:t> </w:t>
+              </w:rPr>
+              <w:t xml:space="preserve"> </w:t>
             </w:r>
             <w:r>
               <w:rPr>
                 <w:spacing w:val="-2"/>
-                <w:sz w:val="22"/>
               </w:rPr>
               <w:t>Figma.</w:t>
             </w:r>
@@ -1091,14 +937,10 @@
               <w:pStyle w:val="TableParagraph"/>
               <w:spacing w:line="248" w:lineRule="exact"/>
               <w:ind w:left="105"/>
-              <w:rPr>
-                <w:sz w:val="22"/>
-              </w:rPr>
             </w:pPr>
             <w:r>
               <w:rPr>
                 <w:spacing w:val="-2"/>
-                <w:sz w:val="22"/>
               </w:rPr>
               <w:t>30/09/2025</w:t>
             </w:r>
@@ -1113,14 +955,10 @@
               <w:pStyle w:val="TableParagraph"/>
               <w:spacing w:line="248" w:lineRule="exact"/>
               <w:ind w:left="108"/>
-              <w:rPr>
-                <w:sz w:val="22"/>
-              </w:rPr>
             </w:pPr>
             <w:r>
               <w:rPr>
                 <w:spacing w:val="-2"/>
-                <w:sz w:val="22"/>
               </w:rPr>
               <w:t>06/10/2025</w:t>
             </w:r>
@@ -1130,7 +968,7 @@
     </w:tbl>
     <w:p>
       <w:pPr>
-        <w:pStyle w:val="BodyText"/>
+        <w:pStyle w:val="Corpodetexto"/>
         <w:spacing w:before="221"/>
         <w:ind w:left="0"/>
         <w:rPr>
@@ -1141,8 +979,8 @@
     </w:p>
     <w:tbl>
       <w:tblPr>
+        <w:tblStyle w:val="TableNormal"/>
         <w:tblW w:w="0" w:type="auto"/>
-        <w:jc w:val="left"/>
         <w:tblInd w:w="153" w:type="dxa"/>
         <w:tblBorders>
           <w:top w:val="single" w:sz="4" w:space="0" w:color="000000"/>
@@ -1153,13 +991,7 @@
           <w:insideV w:val="single" w:sz="4" w:space="0" w:color="000000"/>
         </w:tblBorders>
         <w:tblLayout w:type="fixed"/>
-        <w:tblCellMar>
-          <w:top w:w="0" w:type="dxa"/>
-          <w:left w:w="0" w:type="dxa"/>
-          <w:bottom w:w="0" w:type="dxa"/>
-          <w:right w:w="0" w:type="dxa"/>
-        </w:tblCellMar>
-        <w:tblLook w:val="01E0"/>
+        <w:tblLook w:val="01E0" w:firstRow="1" w:lastRow="1" w:firstColumn="1" w:lastColumn="1" w:noHBand="0" w:noVBand="0"/>
       </w:tblPr>
       <w:tblGrid>
         <w:gridCol w:w="828"/>
@@ -1171,7 +1003,7 @@
       </w:tblGrid>
       <w:tr>
         <w:trPr>
-          <w:trHeight w:val="282" w:hRule="atLeast"/>
+          <w:trHeight w:val="282"/>
         </w:trPr>
         <w:tc>
           <w:tcPr>
@@ -1186,12 +1018,11 @@
           <w:p>
             <w:pPr>
               <w:pStyle w:val="TableParagraph"/>
-              <w:spacing w:line="254" w:lineRule="exact" w:before="9"/>
+              <w:spacing w:before="9" w:line="254" w:lineRule="exact"/>
               <w:ind w:left="11"/>
               <w:jc w:val="center"/>
               <w:rPr>
                 <w:b/>
-                <w:sz w:val="22"/>
               </w:rPr>
             </w:pPr>
             <w:r>
@@ -1199,7 +1030,6 @@
                 <w:b/>
                 <w:color w:val="FFFFFF"/>
                 <w:spacing w:val="-2"/>
-                <w:sz w:val="22"/>
               </w:rPr>
               <w:t>Task</w:t>
             </w:r>
@@ -1208,16 +1038,14 @@
                 <w:b/>
                 <w:color w:val="FFFFFF"/>
                 <w:spacing w:val="-10"/>
-                <w:sz w:val="22"/>
-              </w:rPr>
-              <w:t> </w:t>
+              </w:rPr>
+              <w:t xml:space="preserve"> </w:t>
             </w:r>
             <w:r>
               <w:rPr>
                 <w:b/>
                 <w:color w:val="FFFFFF"/>
                 <w:spacing w:val="-2"/>
-                <w:sz w:val="22"/>
               </w:rPr>
               <w:t>Description</w:t>
             </w:r>
@@ -1226,7 +1054,7 @@
       </w:tr>
       <w:tr>
         <w:trPr>
-          <w:trHeight w:val="263" w:hRule="atLeast"/>
+          <w:trHeight w:val="263"/>
         </w:trPr>
         <w:tc>
           <w:tcPr>
@@ -1237,28 +1065,22 @@
               <w:pStyle w:val="TableParagraph"/>
               <w:spacing w:line="244" w:lineRule="exact"/>
               <w:ind w:left="107"/>
-              <w:rPr>
-                <w:sz w:val="22"/>
-              </w:rPr>
             </w:pPr>
             <w:r>
               <w:rPr>
                 <w:spacing w:val="-4"/>
-                <w:sz w:val="22"/>
               </w:rPr>
               <w:t>Task</w:t>
             </w:r>
             <w:r>
               <w:rPr>
                 <w:spacing w:val="-5"/>
-                <w:sz w:val="22"/>
-              </w:rPr>
-              <w:t> </w:t>
+              </w:rPr>
+              <w:t xml:space="preserve"> </w:t>
             </w:r>
             <w:r>
               <w:rPr>
                 <w:spacing w:val="-10"/>
-                <w:sz w:val="22"/>
               </w:rPr>
               <w:t>#</w:t>
             </w:r>
@@ -1273,14 +1095,10 @@
               <w:pStyle w:val="TableParagraph"/>
               <w:spacing w:line="244" w:lineRule="exact"/>
               <w:ind w:left="108"/>
-              <w:rPr>
-                <w:sz w:val="22"/>
-              </w:rPr>
             </w:pPr>
             <w:r>
               <w:rPr>
                 <w:spacing w:val="-2"/>
-                <w:sz w:val="22"/>
               </w:rPr>
               <w:t>Description</w:t>
             </w:r>
@@ -1295,27 +1113,19 @@
               <w:pStyle w:val="TableParagraph"/>
               <w:spacing w:line="244" w:lineRule="exact"/>
               <w:ind w:left="108"/>
-              <w:rPr>
-                <w:sz w:val="22"/>
-              </w:rPr>
-            </w:pPr>
-            <w:r>
-              <w:rPr>
-                <w:sz w:val="22"/>
-              </w:rPr>
+            </w:pPr>
+            <w:r>
               <w:t>Assigned</w:t>
             </w:r>
             <w:r>
               <w:rPr>
                 <w:spacing w:val="-4"/>
-                <w:sz w:val="22"/>
-              </w:rPr>
-              <w:t> </w:t>
+              </w:rPr>
+              <w:t xml:space="preserve"> </w:t>
             </w:r>
             <w:r>
               <w:rPr>
                 <w:spacing w:val="-5"/>
-                <w:sz w:val="22"/>
               </w:rPr>
               <w:t>To</w:t>
             </w:r>
@@ -1330,14 +1140,10 @@
               <w:pStyle w:val="TableParagraph"/>
               <w:spacing w:line="244" w:lineRule="exact"/>
               <w:ind w:left="109"/>
-              <w:rPr>
-                <w:sz w:val="22"/>
-              </w:rPr>
             </w:pPr>
             <w:r>
               <w:rPr>
                 <w:spacing w:val="-2"/>
-                <w:sz w:val="22"/>
               </w:rPr>
               <w:t>Status</w:t>
             </w:r>
@@ -1352,28 +1158,22 @@
               <w:pStyle w:val="TableParagraph"/>
               <w:spacing w:line="244" w:lineRule="exact"/>
               <w:ind w:left="109"/>
-              <w:rPr>
-                <w:sz w:val="22"/>
-              </w:rPr>
             </w:pPr>
             <w:r>
               <w:rPr>
                 <w:spacing w:val="-2"/>
-                <w:sz w:val="22"/>
               </w:rPr>
               <w:t>Estimated</w:t>
             </w:r>
             <w:r>
               <w:rPr>
                 <w:spacing w:val="1"/>
-                <w:sz w:val="22"/>
-              </w:rPr>
-              <w:t> </w:t>
+              </w:rPr>
+              <w:t xml:space="preserve"> </w:t>
             </w:r>
             <w:r>
               <w:rPr>
                 <w:spacing w:val="-4"/>
-                <w:sz w:val="22"/>
               </w:rPr>
               <w:t>Hours</w:t>
             </w:r>
@@ -1388,27 +1188,19 @@
               <w:pStyle w:val="TableParagraph"/>
               <w:spacing w:line="244" w:lineRule="exact"/>
               <w:ind w:left="108"/>
-              <w:rPr>
-                <w:sz w:val="22"/>
-              </w:rPr>
-            </w:pPr>
-            <w:r>
-              <w:rPr>
-                <w:sz w:val="22"/>
-              </w:rPr>
+            </w:pPr>
+            <w:r>
               <w:t>Logged</w:t>
             </w:r>
             <w:r>
               <w:rPr>
                 <w:spacing w:val="-5"/>
-                <w:sz w:val="22"/>
-              </w:rPr>
-              <w:t> </w:t>
+              </w:rPr>
+              <w:t xml:space="preserve"> </w:t>
             </w:r>
             <w:r>
               <w:rPr>
                 <w:spacing w:val="-2"/>
-                <w:sz w:val="22"/>
               </w:rPr>
               <w:t>Hours</w:t>
             </w:r>
@@ -1417,7 +1209,7 @@
       </w:tr>
       <w:tr>
         <w:trPr>
-          <w:trHeight w:val="287" w:hRule="atLeast"/>
+          <w:trHeight w:val="287"/>
         </w:trPr>
         <w:tc>
           <w:tcPr>
@@ -1431,14 +1223,10 @@
               <w:pStyle w:val="TableParagraph"/>
               <w:spacing w:line="268" w:lineRule="exact"/>
               <w:ind w:left="107"/>
-              <w:rPr>
-                <w:sz w:val="22"/>
-              </w:rPr>
             </w:pPr>
             <w:r>
               <w:rPr>
                 <w:spacing w:val="-5"/>
-                <w:sz w:val="22"/>
               </w:rPr>
               <w:t>003</w:t>
             </w:r>
@@ -1456,79 +1244,55 @@
               <w:pStyle w:val="TableParagraph"/>
               <w:spacing w:line="268" w:lineRule="exact"/>
               <w:ind w:left="108"/>
-              <w:rPr>
-                <w:sz w:val="22"/>
-              </w:rPr>
-            </w:pPr>
-            <w:r>
-              <w:rPr>
-                <w:sz w:val="22"/>
-              </w:rPr>
+            </w:pPr>
+            <w:r>
               <w:t>O</w:t>
             </w:r>
             <w:r>
               <w:rPr>
                 <w:spacing w:val="-7"/>
-                <w:sz w:val="22"/>
-              </w:rPr>
-              <w:t> </w:t>
-            </w:r>
-            <w:r>
-              <w:rPr>
-                <w:sz w:val="22"/>
-              </w:rPr>
+              </w:rPr>
+              <w:t xml:space="preserve"> </w:t>
+            </w:r>
+            <w:r>
               <w:t>objetivo</w:t>
             </w:r>
             <w:r>
               <w:rPr>
                 <w:spacing w:val="-5"/>
-                <w:sz w:val="22"/>
-              </w:rPr>
-              <w:t> </w:t>
-            </w:r>
-            <w:r>
-              <w:rPr>
-                <w:sz w:val="22"/>
-              </w:rPr>
+              </w:rPr>
+              <w:t xml:space="preserve"> </w:t>
+            </w:r>
+            <w:r>
               <w:t>desta</w:t>
             </w:r>
             <w:r>
               <w:rPr>
                 <w:spacing w:val="-9"/>
-                <w:sz w:val="22"/>
-              </w:rPr>
-              <w:t> </w:t>
-            </w:r>
-            <w:r>
-              <w:rPr>
-                <w:sz w:val="22"/>
-              </w:rPr>
+              </w:rPr>
+              <w:t xml:space="preserve"> </w:t>
+            </w:r>
+            <w:r>
               <w:t>tarefa</w:t>
             </w:r>
             <w:r>
               <w:rPr>
                 <w:spacing w:val="-9"/>
-                <w:sz w:val="22"/>
-              </w:rPr>
-              <w:t> </w:t>
-            </w:r>
-            <w:r>
-              <w:rPr>
-                <w:sz w:val="22"/>
-              </w:rPr>
+              </w:rPr>
+              <w:t xml:space="preserve"> </w:t>
+            </w:r>
+            <w:r>
               <w:t>é</w:t>
             </w:r>
             <w:r>
               <w:rPr>
                 <w:spacing w:val="-8"/>
-                <w:sz w:val="22"/>
-              </w:rPr>
-              <w:t> </w:t>
+              </w:rPr>
+              <w:t xml:space="preserve"> </w:t>
             </w:r>
             <w:r>
               <w:rPr>
                 <w:spacing w:val="-2"/>
-                <w:sz w:val="22"/>
               </w:rPr>
               <w:t>criar</w:t>
             </w:r>
@@ -1546,27 +1310,19 @@
               <w:pStyle w:val="TableParagraph"/>
               <w:spacing w:line="268" w:lineRule="exact"/>
               <w:ind w:left="108"/>
-              <w:rPr>
-                <w:sz w:val="22"/>
-              </w:rPr>
-            </w:pPr>
-            <w:r>
-              <w:rPr>
-                <w:sz w:val="22"/>
-              </w:rPr>
+            </w:pPr>
+            <w:r>
               <w:t>Enzo</w:t>
             </w:r>
             <w:r>
               <w:rPr>
                 <w:spacing w:val="-6"/>
-                <w:sz w:val="22"/>
-              </w:rPr>
-              <w:t> </w:t>
+              </w:rPr>
+              <w:t xml:space="preserve"> </w:t>
             </w:r>
             <w:r>
               <w:rPr>
                 <w:spacing w:val="-2"/>
-                <w:sz w:val="22"/>
               </w:rPr>
               <w:t>Stafuza</w:t>
             </w:r>
@@ -1584,14 +1340,10 @@
               <w:pStyle w:val="TableParagraph"/>
               <w:spacing w:line="268" w:lineRule="exact"/>
               <w:ind w:left="109"/>
-              <w:rPr>
-                <w:sz w:val="22"/>
-              </w:rPr>
             </w:pPr>
             <w:r>
               <w:rPr>
                 <w:spacing w:val="-2"/>
-                <w:sz w:val="22"/>
               </w:rPr>
               <w:t>Entregue</w:t>
             </w:r>
@@ -1609,20 +1361,13 @@
               <w:pStyle w:val="TableParagraph"/>
               <w:spacing w:line="268" w:lineRule="exact"/>
               <w:ind w:left="109"/>
-              <w:rPr>
-                <w:sz w:val="22"/>
-              </w:rPr>
-            </w:pPr>
-            <w:r>
-              <w:rPr>
-                <w:sz w:val="22"/>
-              </w:rPr>
-              <w:t>10 </w:t>
+            </w:pPr>
+            <w:r>
+              <w:t xml:space="preserve">10 </w:t>
             </w:r>
             <w:r>
               <w:rPr>
                 <w:spacing w:val="-2"/>
-                <w:sz w:val="22"/>
               </w:rPr>
               <w:t>horas</w:t>
             </w:r>
@@ -1640,20 +1385,13 @@
               <w:pStyle w:val="TableParagraph"/>
               <w:spacing w:line="268" w:lineRule="exact"/>
               <w:ind w:left="108"/>
-              <w:rPr>
-                <w:sz w:val="22"/>
-              </w:rPr>
-            </w:pPr>
-            <w:r>
-              <w:rPr>
-                <w:sz w:val="22"/>
-              </w:rPr>
-              <w:t>10 </w:t>
+            </w:pPr>
+            <w:r>
+              <w:t xml:space="preserve">10 </w:t>
             </w:r>
             <w:r>
               <w:rPr>
                 <w:spacing w:val="-2"/>
-                <w:sz w:val="22"/>
               </w:rPr>
               <w:t>horas</w:t>
             </w:r>
@@ -1662,7 +1400,7 @@
       </w:tr>
       <w:tr>
         <w:trPr>
-          <w:trHeight w:val="268" w:hRule="atLeast"/>
+          <w:trHeight w:val="268"/>
         </w:trPr>
         <w:tc>
           <w:tcPr>
@@ -1695,66 +1433,46 @@
               <w:pStyle w:val="TableParagraph"/>
               <w:spacing w:line="249" w:lineRule="exact"/>
               <w:ind w:left="108"/>
-              <w:rPr>
-                <w:sz w:val="22"/>
-              </w:rPr>
-            </w:pPr>
-            <w:r>
-              <w:rPr>
-                <w:sz w:val="22"/>
-              </w:rPr>
+            </w:pPr>
+            <w:r>
               <w:t>o</w:t>
             </w:r>
             <w:r>
               <w:rPr>
                 <w:spacing w:val="-4"/>
-                <w:sz w:val="22"/>
-              </w:rPr>
-              <w:t> </w:t>
-            </w:r>
-            <w:r>
-              <w:rPr>
-                <w:sz w:val="22"/>
-              </w:rPr>
+              </w:rPr>
+              <w:t xml:space="preserve"> </w:t>
+            </w:r>
+            <w:r>
               <w:t>logotipo</w:t>
             </w:r>
             <w:r>
               <w:rPr>
                 <w:spacing w:val="-3"/>
-                <w:sz w:val="22"/>
-              </w:rPr>
-              <w:t> </w:t>
-            </w:r>
-            <w:r>
-              <w:rPr>
-                <w:sz w:val="22"/>
-              </w:rPr>
+              </w:rPr>
+              <w:t xml:space="preserve"> </w:t>
+            </w:r>
+            <w:r>
               <w:t>para</w:t>
             </w:r>
             <w:r>
               <w:rPr>
                 <w:spacing w:val="-8"/>
-                <w:sz w:val="22"/>
-              </w:rPr>
-              <w:t> </w:t>
-            </w:r>
-            <w:r>
-              <w:rPr>
-                <w:sz w:val="22"/>
-              </w:rPr>
+              </w:rPr>
+              <w:t xml:space="preserve"> </w:t>
+            </w:r>
+            <w:r>
               <w:t>o</w:t>
             </w:r>
             <w:r>
               <w:rPr>
                 <w:spacing w:val="-5"/>
-                <w:sz w:val="22"/>
-              </w:rPr>
-              <w:t> </w:t>
+              </w:rPr>
+              <w:t xml:space="preserve"> </w:t>
             </w:r>
             <w:r>
               <w:rPr>
                 <w:spacing w:val="-2"/>
-                <w:sz w:val="22"/>
               </w:rPr>
               <w:t>sistema</w:t>
             </w:r>
@@ -1773,20 +1491,13 @@
               <w:pStyle w:val="TableParagraph"/>
               <w:spacing w:line="249" w:lineRule="exact"/>
               <w:ind w:left="108"/>
-              <w:rPr>
-                <w:sz w:val="22"/>
-              </w:rPr>
-            </w:pPr>
-            <w:r>
-              <w:rPr>
-                <w:sz w:val="22"/>
-              </w:rPr>
-              <w:t>dos </w:t>
+            </w:pPr>
+            <w:r>
+              <w:t xml:space="preserve">dos </w:t>
             </w:r>
             <w:r>
               <w:rPr>
                 <w:spacing w:val="-2"/>
-                <w:sz w:val="22"/>
               </w:rPr>
               <w:t>Santos,</w:t>
             </w:r>
@@ -1849,7 +1560,7 @@
       </w:tr>
       <w:tr>
         <w:trPr>
-          <w:trHeight w:val="268" w:hRule="atLeast"/>
+          <w:trHeight w:val="268"/>
         </w:trPr>
         <w:tc>
           <w:tcPr>
@@ -1882,53 +1593,37 @@
               <w:pStyle w:val="TableParagraph"/>
               <w:spacing w:line="249" w:lineRule="exact"/>
               <w:ind w:left="108"/>
-              <w:rPr>
-                <w:sz w:val="22"/>
-              </w:rPr>
-            </w:pPr>
-            <w:r>
-              <w:rPr>
-                <w:sz w:val="22"/>
-              </w:rPr>
+            </w:pPr>
+            <w:r>
               <w:t>utilizando</w:t>
             </w:r>
             <w:r>
               <w:rPr>
                 <w:spacing w:val="-10"/>
-                <w:sz w:val="22"/>
-              </w:rPr>
-              <w:t> </w:t>
-            </w:r>
-            <w:r>
-              <w:rPr>
-                <w:sz w:val="22"/>
-              </w:rPr>
+              </w:rPr>
+              <w:t xml:space="preserve"> </w:t>
+            </w:r>
+            <w:r>
               <w:t>a</w:t>
             </w:r>
             <w:r>
               <w:rPr>
                 <w:spacing w:val="-11"/>
-                <w:sz w:val="22"/>
-              </w:rPr>
-              <w:t> </w:t>
-            </w:r>
-            <w:r>
-              <w:rPr>
-                <w:sz w:val="22"/>
-              </w:rPr>
+              </w:rPr>
+              <w:t xml:space="preserve"> </w:t>
+            </w:r>
+            <w:r>
               <w:t>ferramenta</w:t>
             </w:r>
             <w:r>
               <w:rPr>
                 <w:spacing w:val="-10"/>
-                <w:sz w:val="22"/>
-              </w:rPr>
-              <w:t> </w:t>
+              </w:rPr>
+              <w:t xml:space="preserve"> </w:t>
             </w:r>
             <w:r>
               <w:rPr>
                 <w:spacing w:val="-2"/>
-                <w:sz w:val="22"/>
               </w:rPr>
               <w:t>Figma.</w:t>
             </w:r>
@@ -1947,27 +1642,19 @@
               <w:pStyle w:val="TableParagraph"/>
               <w:spacing w:line="249" w:lineRule="exact"/>
               <w:ind w:left="108"/>
-              <w:rPr>
-                <w:sz w:val="22"/>
-              </w:rPr>
-            </w:pPr>
-            <w:r>
-              <w:rPr>
-                <w:sz w:val="22"/>
-              </w:rPr>
+            </w:pPr>
+            <w:r>
               <w:t>Kayky</w:t>
             </w:r>
             <w:r>
               <w:rPr>
                 <w:spacing w:val="-9"/>
-                <w:sz w:val="22"/>
-              </w:rPr>
-              <w:t> </w:t>
+              </w:rPr>
+              <w:t xml:space="preserve"> </w:t>
             </w:r>
             <w:r>
               <w:rPr>
                 <w:spacing w:val="-2"/>
-                <w:sz w:val="22"/>
               </w:rPr>
               <w:t>Zioti</w:t>
             </w:r>
@@ -2030,7 +1717,7 @@
       </w:tr>
       <w:tr>
         <w:trPr>
-          <w:trHeight w:val="267" w:hRule="atLeast"/>
+          <w:trHeight w:val="267"/>
         </w:trPr>
         <w:tc>
           <w:tcPr>
@@ -2063,66 +1750,46 @@
               <w:pStyle w:val="TableParagraph"/>
               <w:spacing w:line="248" w:lineRule="exact"/>
               <w:ind w:left="108"/>
-              <w:rPr>
-                <w:sz w:val="22"/>
-              </w:rPr>
-            </w:pPr>
-            <w:r>
-              <w:rPr>
-                <w:sz w:val="22"/>
-              </w:rPr>
+            </w:pPr>
+            <w:r>
               <w:t>O</w:t>
             </w:r>
             <w:r>
               <w:rPr>
                 <w:spacing w:val="-9"/>
-                <w:sz w:val="22"/>
-              </w:rPr>
-              <w:t> </w:t>
-            </w:r>
-            <w:r>
-              <w:rPr>
-                <w:sz w:val="22"/>
-              </w:rPr>
+              </w:rPr>
+              <w:t xml:space="preserve"> </w:t>
+            </w:r>
+            <w:r>
               <w:t>logotipo</w:t>
             </w:r>
             <w:r>
               <w:rPr>
                 <w:spacing w:val="-7"/>
-                <w:sz w:val="22"/>
-              </w:rPr>
-              <w:t> </w:t>
-            </w:r>
-            <w:r>
-              <w:rPr>
-                <w:sz w:val="22"/>
-              </w:rPr>
+              </w:rPr>
+              <w:t xml:space="preserve"> </w:t>
+            </w:r>
+            <w:r>
               <w:t>será</w:t>
             </w:r>
             <w:r>
               <w:rPr>
                 <w:spacing w:val="-9"/>
-                <w:sz w:val="22"/>
-              </w:rPr>
-              <w:t> </w:t>
-            </w:r>
-            <w:r>
-              <w:rPr>
-                <w:sz w:val="22"/>
-              </w:rPr>
+              </w:rPr>
+              <w:t xml:space="preserve"> </w:t>
+            </w:r>
+            <w:r>
               <w:t>utilizado</w:t>
             </w:r>
             <w:r>
               <w:rPr>
                 <w:spacing w:val="-7"/>
-                <w:sz w:val="22"/>
-              </w:rPr>
-              <w:t> </w:t>
+              </w:rPr>
+              <w:t xml:space="preserve"> </w:t>
             </w:r>
             <w:r>
               <w:rPr>
                 <w:spacing w:val="-4"/>
-                <w:sz w:val="22"/>
               </w:rPr>
               <w:t>como</w:t>
             </w:r>
@@ -2141,27 +1808,19 @@
               <w:pStyle w:val="TableParagraph"/>
               <w:spacing w:line="248" w:lineRule="exact"/>
               <w:ind w:left="108"/>
-              <w:rPr>
-                <w:sz w:val="22"/>
-              </w:rPr>
-            </w:pPr>
-            <w:r>
-              <w:rPr>
-                <w:sz w:val="22"/>
-              </w:rPr>
+            </w:pPr>
+            <w:r>
               <w:t>Silva</w:t>
             </w:r>
             <w:r>
               <w:rPr>
                 <w:spacing w:val="-3"/>
-                <w:sz w:val="22"/>
-              </w:rPr>
-              <w:t> </w:t>
+              </w:rPr>
+              <w:t xml:space="preserve"> </w:t>
             </w:r>
             <w:r>
               <w:rPr>
                 <w:spacing w:val="-10"/>
-                <w:sz w:val="22"/>
               </w:rPr>
               <w:t>e</w:t>
             </w:r>
@@ -2224,7 +1883,7 @@
       </w:tr>
       <w:tr>
         <w:trPr>
-          <w:trHeight w:val="267" w:hRule="atLeast"/>
+          <w:trHeight w:val="267"/>
         </w:trPr>
         <w:tc>
           <w:tcPr>
@@ -2257,53 +1916,37 @@
               <w:pStyle w:val="TableParagraph"/>
               <w:spacing w:line="247" w:lineRule="exact"/>
               <w:ind w:left="108"/>
-              <w:rPr>
-                <w:sz w:val="22"/>
-              </w:rPr>
-            </w:pPr>
-            <w:r>
-              <w:rPr>
-                <w:sz w:val="22"/>
-              </w:rPr>
+            </w:pPr>
+            <w:r>
               <w:t>identidade</w:t>
             </w:r>
             <w:r>
               <w:rPr>
                 <w:spacing w:val="-10"/>
-                <w:sz w:val="22"/>
-              </w:rPr>
-              <w:t> </w:t>
-            </w:r>
-            <w:r>
-              <w:rPr>
-                <w:sz w:val="22"/>
-              </w:rPr>
+              </w:rPr>
+              <w:t xml:space="preserve"> </w:t>
+            </w:r>
+            <w:r>
               <w:t>visual</w:t>
             </w:r>
             <w:r>
               <w:rPr>
                 <w:spacing w:val="-9"/>
-                <w:sz w:val="22"/>
-              </w:rPr>
-              <w:t> </w:t>
-            </w:r>
-            <w:r>
-              <w:rPr>
-                <w:sz w:val="22"/>
-              </w:rPr>
+              </w:rPr>
+              <w:t xml:space="preserve"> </w:t>
+            </w:r>
+            <w:r>
               <w:t>principal</w:t>
             </w:r>
             <w:r>
               <w:rPr>
                 <w:spacing w:val="-12"/>
-                <w:sz w:val="22"/>
-              </w:rPr>
-              <w:t> </w:t>
+              </w:rPr>
+              <w:t xml:space="preserve"> </w:t>
             </w:r>
             <w:r>
               <w:rPr>
                 <w:spacing w:val="-7"/>
-                <w:sz w:val="22"/>
               </w:rPr>
               <w:t>do</w:t>
             </w:r>
@@ -2322,28 +1965,22 @@
               <w:pStyle w:val="TableParagraph"/>
               <w:spacing w:line="247" w:lineRule="exact"/>
               <w:ind w:left="108"/>
-              <w:rPr>
-                <w:sz w:val="22"/>
-              </w:rPr>
             </w:pPr>
             <w:r>
               <w:rPr>
                 <w:spacing w:val="-2"/>
-                <w:sz w:val="22"/>
               </w:rPr>
               <w:t>Yasmin</w:t>
             </w:r>
             <w:r>
               <w:rPr>
                 <w:spacing w:val="-7"/>
-                <w:sz w:val="22"/>
-              </w:rPr>
-              <w:t> </w:t>
+              </w:rPr>
+              <w:t xml:space="preserve"> </w:t>
             </w:r>
             <w:r>
               <w:rPr>
                 <w:spacing w:val="-2"/>
-                <w:sz w:val="22"/>
               </w:rPr>
               <w:t>Basso</w:t>
             </w:r>
@@ -2406,7 +2043,7 @@
       </w:tr>
       <w:tr>
         <w:trPr>
-          <w:trHeight w:val="268" w:hRule="atLeast"/>
+          <w:trHeight w:val="268"/>
         </w:trPr>
         <w:tc>
           <w:tcPr>
@@ -2439,53 +2076,37 @@
               <w:pStyle w:val="TableParagraph"/>
               <w:spacing w:line="249" w:lineRule="exact"/>
               <w:ind w:left="108"/>
-              <w:rPr>
-                <w:sz w:val="22"/>
-              </w:rPr>
-            </w:pPr>
-            <w:r>
-              <w:rPr>
-                <w:sz w:val="22"/>
-              </w:rPr>
+            </w:pPr>
+            <w:r>
               <w:t>sistema</w:t>
             </w:r>
             <w:r>
               <w:rPr>
                 <w:spacing w:val="-5"/>
-                <w:sz w:val="22"/>
-              </w:rPr>
-              <w:t> </w:t>
-            </w:r>
-            <w:r>
-              <w:rPr>
-                <w:sz w:val="22"/>
-              </w:rPr>
+              </w:rPr>
+              <w:t xml:space="preserve"> </w:t>
+            </w:r>
+            <w:r>
               <w:t>e</w:t>
             </w:r>
             <w:r>
               <w:rPr>
                 <w:spacing w:val="-7"/>
-                <w:sz w:val="22"/>
-              </w:rPr>
-              <w:t> </w:t>
-            </w:r>
-            <w:r>
-              <w:rPr>
-                <w:sz w:val="22"/>
-              </w:rPr>
+              </w:rPr>
+              <w:t xml:space="preserve"> </w:t>
+            </w:r>
+            <w:r>
               <w:t>deve</w:t>
             </w:r>
             <w:r>
               <w:rPr>
                 <w:spacing w:val="-6"/>
-                <w:sz w:val="22"/>
-              </w:rPr>
-              <w:t> </w:t>
+              </w:rPr>
+              <w:t xml:space="preserve"> </w:t>
             </w:r>
             <w:r>
               <w:rPr>
                 <w:spacing w:val="-2"/>
-                <w:sz w:val="22"/>
               </w:rPr>
               <w:t>representar</w:t>
             </w:r>
@@ -2504,14 +2125,10 @@
               <w:pStyle w:val="TableParagraph"/>
               <w:spacing w:line="249" w:lineRule="exact"/>
               <w:ind w:left="108"/>
-              <w:rPr>
-                <w:sz w:val="22"/>
-              </w:rPr>
             </w:pPr>
             <w:r>
               <w:rPr>
                 <w:spacing w:val="-2"/>
-                <w:sz w:val="22"/>
               </w:rPr>
               <w:t>Moura.</w:t>
             </w:r>
@@ -2574,7 +2191,7 @@
       </w:tr>
       <w:tr>
         <w:trPr>
-          <w:trHeight w:val="249" w:hRule="atLeast"/>
+          <w:trHeight w:val="249"/>
         </w:trPr>
         <w:tc>
           <w:tcPr>
@@ -2605,53 +2222,37 @@
               <w:pStyle w:val="TableParagraph"/>
               <w:spacing w:line="229" w:lineRule="exact"/>
               <w:ind w:left="108"/>
-              <w:rPr>
-                <w:sz w:val="22"/>
-              </w:rPr>
-            </w:pPr>
-            <w:r>
-              <w:rPr>
-                <w:sz w:val="22"/>
-              </w:rPr>
+            </w:pPr>
+            <w:r>
               <w:t>seus</w:t>
             </w:r>
             <w:r>
               <w:rPr>
                 <w:spacing w:val="-6"/>
-                <w:sz w:val="22"/>
-              </w:rPr>
-              <w:t> </w:t>
-            </w:r>
-            <w:r>
-              <w:rPr>
-                <w:sz w:val="22"/>
-              </w:rPr>
+              </w:rPr>
+              <w:t xml:space="preserve"> </w:t>
+            </w:r>
+            <w:r>
               <w:t>valores</w:t>
             </w:r>
             <w:r>
               <w:rPr>
                 <w:spacing w:val="-6"/>
-                <w:sz w:val="22"/>
-              </w:rPr>
-              <w:t> </w:t>
-            </w:r>
-            <w:r>
-              <w:rPr>
-                <w:sz w:val="22"/>
-              </w:rPr>
+              </w:rPr>
+              <w:t xml:space="preserve"> </w:t>
+            </w:r>
+            <w:r>
               <w:t>e</w:t>
             </w:r>
             <w:r>
               <w:rPr>
                 <w:spacing w:val="-3"/>
-                <w:sz w:val="22"/>
-              </w:rPr>
-              <w:t> </w:t>
+              </w:rPr>
+              <w:t xml:space="preserve"> </w:t>
             </w:r>
             <w:r>
               <w:rPr>
                 <w:spacing w:val="-2"/>
-                <w:sz w:val="22"/>
               </w:rPr>
               <w:t>proposta.</w:t>
             </w:r>
@@ -2729,7 +2330,7 @@
     </w:tbl>
     <w:p>
       <w:pPr>
-        <w:pStyle w:val="BodyText"/>
+        <w:pStyle w:val="Corpodetexto"/>
         <w:spacing w:before="186"/>
         <w:ind w:left="0"/>
         <w:rPr>
@@ -2740,10 +2341,10 @@
     </w:p>
     <w:p>
       <w:pPr>
-        <w:pStyle w:val="Heading1"/>
+        <w:pStyle w:val="Ttulo1"/>
         <w:tabs>
-          <w:tab w:pos="4344" w:val="left" w:leader="none"/>
-          <w:tab w:pos="10367" w:val="left" w:leader="none"/>
+          <w:tab w:val="left" w:pos="4344"/>
+          <w:tab w:val="left" w:pos="10367"/>
         </w:tabs>
       </w:pPr>
       <w:r>
@@ -2768,7 +2369,7 @@
           <w:spacing w:val="-4"/>
           <w:highlight w:val="black"/>
         </w:rPr>
-        <w:t> </w:t>
+        <w:t xml:space="preserve"> </w:t>
       </w:r>
       <w:r>
         <w:rPr>
@@ -2788,88 +2389,80 @@
     </w:p>
     <w:p>
       <w:pPr>
-        <w:pStyle w:val="BodyText"/>
+        <w:pStyle w:val="Corpodetexto"/>
         <w:spacing w:before="182"/>
       </w:pPr>
       <w:r>
-        <w:rPr/>
         <w:t>Sprint</w:t>
       </w:r>
       <w:r>
         <w:rPr>
           <w:spacing w:val="-6"/>
         </w:rPr>
-        <w:t> </w:t>
-      </w:r>
-      <w:r>
-        <w:rPr/>
+        <w:t xml:space="preserve"> </w:t>
+      </w:r>
+      <w:r>
         <w:t>01</w:t>
       </w:r>
       <w:r>
         <w:rPr>
           <w:spacing w:val="-5"/>
         </w:rPr>
-        <w:t> </w:t>
-      </w:r>
-      <w:r>
-        <w:rPr/>
+        <w:t xml:space="preserve"> </w:t>
+      </w:r>
+      <w:r>
         <w:t>-</w:t>
       </w:r>
       <w:r>
         <w:rPr>
           <w:spacing w:val="-8"/>
         </w:rPr>
-        <w:t> </w:t>
-      </w:r>
-      <w:r>
-        <w:rPr/>
+        <w:t xml:space="preserve"> </w:t>
+      </w:r>
+      <w:r>
         <w:t>Desenvolver</w:t>
       </w:r>
       <w:r>
         <w:rPr>
           <w:spacing w:val="-8"/>
         </w:rPr>
-        <w:t> </w:t>
-      </w:r>
-      <w:r>
-        <w:rPr/>
+        <w:t xml:space="preserve"> </w:t>
+      </w:r>
+      <w:r>
         <w:t>logotipo</w:t>
       </w:r>
       <w:r>
         <w:rPr>
           <w:spacing w:val="-5"/>
         </w:rPr>
-        <w:t> </w:t>
-      </w:r>
-      <w:r>
-        <w:rPr/>
+        <w:t xml:space="preserve"> </w:t>
+      </w:r>
+      <w:r>
         <w:t>do</w:t>
       </w:r>
       <w:r>
         <w:rPr>
           <w:spacing w:val="-5"/>
         </w:rPr>
-        <w:t> </w:t>
-      </w:r>
-      <w:r>
-        <w:rPr/>
+        <w:t xml:space="preserve"> </w:t>
+      </w:r>
+      <w:r>
         <w:t>sistema</w:t>
       </w:r>
       <w:r>
         <w:rPr>
           <w:spacing w:val="-4"/>
         </w:rPr>
-        <w:t> </w:t>
-      </w:r>
-      <w:r>
-        <w:rPr/>
+        <w:t xml:space="preserve"> </w:t>
+      </w:r>
+      <w:r>
         <w:t>-</w:t>
       </w:r>
       <w:r>
         <w:rPr>
           <w:spacing w:val="-6"/>
         </w:rPr>
-        <w:t> </w:t>
+        <w:t xml:space="preserve"> </w:t>
       </w:r>
       <w:r>
         <w:rPr>
@@ -2880,7 +2473,7 @@
     </w:p>
     <w:p>
       <w:pPr>
-        <w:pStyle w:val="BodyText"/>
+        <w:pStyle w:val="Corpodetexto"/>
         <w:spacing w:before="183"/>
       </w:pPr>
       <w:r>
@@ -2894,7 +2487,7 @@
           <w:rFonts w:ascii="Segoe UI Emoji" w:eastAsia="Segoe UI Emoji"/>
           <w:spacing w:val="-11"/>
         </w:rPr>
-        <w:t> </w:t>
+        <w:t xml:space="preserve"> </w:t>
       </w:r>
       <w:r>
         <w:rPr>
@@ -2905,210 +2498,191 @@
     </w:p>
     <w:p>
       <w:pPr>
-        <w:pStyle w:val="BodyText"/>
-        <w:spacing w:line="256" w:lineRule="auto" w:before="183"/>
+        <w:pStyle w:val="Corpodetexto"/>
+        <w:spacing w:before="183" w:line="256" w:lineRule="auto"/>
       </w:pPr>
       <w:r>
-        <w:rPr/>
         <w:t>O</w:t>
       </w:r>
       <w:r>
         <w:rPr>
           <w:spacing w:val="-6"/>
         </w:rPr>
-        <w:t> </w:t>
-      </w:r>
-      <w:r>
-        <w:rPr/>
+        <w:t xml:space="preserve"> </w:t>
+      </w:r>
+      <w:r>
         <w:t>objetivo</w:t>
       </w:r>
       <w:r>
         <w:rPr>
           <w:spacing w:val="-5"/>
         </w:rPr>
-        <w:t> </w:t>
-      </w:r>
-      <w:r>
-        <w:rPr/>
+        <w:t xml:space="preserve"> </w:t>
+      </w:r>
+      <w:r>
         <w:t>desta</w:t>
       </w:r>
       <w:r>
         <w:rPr>
           <w:spacing w:val="-8"/>
         </w:rPr>
-        <w:t> </w:t>
-      </w:r>
-      <w:r>
-        <w:rPr/>
+        <w:t xml:space="preserve"> </w:t>
+      </w:r>
+      <w:r>
         <w:t>tarefa</w:t>
       </w:r>
       <w:r>
         <w:rPr>
           <w:spacing w:val="-8"/>
         </w:rPr>
-        <w:t> </w:t>
-      </w:r>
-      <w:r>
-        <w:rPr/>
+        <w:t xml:space="preserve"> </w:t>
+      </w:r>
+      <w:r>
         <w:t>é</w:t>
       </w:r>
       <w:r>
         <w:rPr>
           <w:spacing w:val="-8"/>
         </w:rPr>
-        <w:t> </w:t>
-      </w:r>
-      <w:r>
-        <w:rPr/>
+        <w:t xml:space="preserve"> </w:t>
+      </w:r>
+      <w:r>
         <w:t>criar</w:t>
       </w:r>
       <w:r>
         <w:rPr>
           <w:spacing w:val="-7"/>
         </w:rPr>
-        <w:t> </w:t>
-      </w:r>
-      <w:r>
-        <w:rPr/>
+        <w:t xml:space="preserve"> </w:t>
+      </w:r>
+      <w:r>
         <w:t>o</w:t>
       </w:r>
       <w:r>
         <w:rPr>
           <w:spacing w:val="-5"/>
         </w:rPr>
-        <w:t> </w:t>
-      </w:r>
-      <w:r>
-        <w:rPr/>
+        <w:t xml:space="preserve"> </w:t>
+      </w:r>
+      <w:r>
         <w:t>logotipo</w:t>
       </w:r>
       <w:r>
         <w:rPr>
           <w:spacing w:val="-8"/>
         </w:rPr>
-        <w:t> </w:t>
-      </w:r>
-      <w:r>
-        <w:rPr/>
+        <w:t xml:space="preserve"> </w:t>
+      </w:r>
+      <w:r>
         <w:t>para</w:t>
       </w:r>
       <w:r>
         <w:rPr>
           <w:spacing w:val="-8"/>
         </w:rPr>
-        <w:t> </w:t>
-      </w:r>
-      <w:r>
-        <w:rPr/>
+        <w:t xml:space="preserve"> </w:t>
+      </w:r>
+      <w:r>
         <w:t>o</w:t>
       </w:r>
       <w:r>
         <w:rPr>
           <w:spacing w:val="-5"/>
         </w:rPr>
-        <w:t> </w:t>
-      </w:r>
-      <w:r>
-        <w:rPr/>
+        <w:t xml:space="preserve"> </w:t>
+      </w:r>
+      <w:r>
         <w:t>sistema</w:t>
       </w:r>
       <w:r>
         <w:rPr>
           <w:spacing w:val="-6"/>
         </w:rPr>
-        <w:t> </w:t>
-      </w:r>
-      <w:r>
-        <w:rPr/>
+        <w:t xml:space="preserve"> </w:t>
+      </w:r>
+      <w:r>
         <w:t>utilizando</w:t>
       </w:r>
       <w:r>
         <w:rPr>
           <w:spacing w:val="-5"/>
         </w:rPr>
-        <w:t> </w:t>
-      </w:r>
-      <w:r>
-        <w:rPr/>
+        <w:t xml:space="preserve"> </w:t>
+      </w:r>
+      <w:r>
         <w:t>a</w:t>
       </w:r>
       <w:r>
         <w:rPr>
           <w:spacing w:val="-6"/>
         </w:rPr>
-        <w:t> </w:t>
-      </w:r>
-      <w:r>
-        <w:rPr/>
+        <w:t xml:space="preserve"> </w:t>
+      </w:r>
+      <w:r>
         <w:t>ferramenta</w:t>
       </w:r>
       <w:r>
         <w:rPr>
           <w:spacing w:val="-8"/>
         </w:rPr>
-        <w:t> </w:t>
-      </w:r>
-      <w:r>
-        <w:rPr/>
+        <w:t xml:space="preserve"> </w:t>
+      </w:r>
+      <w:r>
         <w:t>Figma.</w:t>
       </w:r>
       <w:r>
         <w:rPr>
           <w:spacing w:val="-6"/>
         </w:rPr>
-        <w:t> </w:t>
-      </w:r>
-      <w:r>
-        <w:rPr/>
+        <w:t xml:space="preserve"> </w:t>
+      </w:r>
+      <w:r>
         <w:t>O</w:t>
       </w:r>
       <w:r>
         <w:rPr>
           <w:spacing w:val="-6"/>
         </w:rPr>
-        <w:t> </w:t>
-      </w:r>
-      <w:r>
-        <w:rPr/>
+        <w:t xml:space="preserve"> </w:t>
+      </w:r>
+      <w:r>
         <w:t>logotipo</w:t>
       </w:r>
       <w:r>
         <w:rPr>
           <w:spacing w:val="-5"/>
         </w:rPr>
-        <w:t> </w:t>
-      </w:r>
-      <w:r>
-        <w:rPr/>
+        <w:t xml:space="preserve"> </w:t>
+      </w:r>
+      <w:r>
         <w:t>será</w:t>
       </w:r>
       <w:r>
         <w:rPr>
           <w:spacing w:val="-8"/>
         </w:rPr>
-        <w:t> </w:t>
-      </w:r>
-      <w:r>
-        <w:rPr/>
+        <w:t xml:space="preserve"> </w:t>
+      </w:r>
+      <w:r>
         <w:t>utilizado como identidade visual principal do sistema e deve representar seus valores e proposta.</w:t>
       </w:r>
     </w:p>
     <w:p>
       <w:pPr>
-        <w:pStyle w:val="BodyText"/>
+        <w:pStyle w:val="Corpodetexto"/>
         <w:ind w:left="0"/>
       </w:pPr>
     </w:p>
     <w:p>
       <w:pPr>
-        <w:pStyle w:val="BodyText"/>
+        <w:pStyle w:val="Corpodetexto"/>
         <w:spacing w:before="77"/>
         <w:ind w:left="0"/>
       </w:pPr>
     </w:p>
     <w:p>
       <w:pPr>
-        <w:pStyle w:val="BodyText"/>
+        <w:pStyle w:val="Corpodetexto"/>
       </w:pPr>
       <w:r>
         <w:rPr>
@@ -3121,27 +2695,25 @@
           <w:rFonts w:ascii="Segoe UI Emoji" w:hAnsi="Segoe UI Emoji"/>
           <w:spacing w:val="-13"/>
         </w:rPr>
-        <w:t> </w:t>
-      </w:r>
-      <w:r>
-        <w:rPr/>
+        <w:t xml:space="preserve"> </w:t>
+      </w:r>
+      <w:r>
         <w:t>Critérios</w:t>
       </w:r>
       <w:r>
         <w:rPr>
           <w:spacing w:val="-2"/>
         </w:rPr>
-        <w:t> </w:t>
-      </w:r>
-      <w:r>
-        <w:rPr/>
+        <w:t xml:space="preserve"> </w:t>
+      </w:r>
+      <w:r>
         <w:t>de</w:t>
       </w:r>
       <w:r>
         <w:rPr>
           <w:spacing w:val="-3"/>
         </w:rPr>
-        <w:t> </w:t>
+        <w:t xml:space="preserve"> </w:t>
       </w:r>
       <w:r>
         <w:rPr>
@@ -3152,13 +2724,12 @@
     </w:p>
     <w:p>
       <w:pPr>
-        <w:pStyle w:val="BodyText"/>
-        <w:spacing w:line="400" w:lineRule="auto" w:before="183"/>
+        <w:pStyle w:val="Corpodetexto"/>
+        <w:spacing w:before="183" w:line="400" w:lineRule="auto"/>
         <w:ind w:left="194" w:right="6588"/>
       </w:pPr>
       <w:r>
-        <w:rPr/>
-        <w:t>Logotipo e variações finalizadas. </w:t>
+        <w:t xml:space="preserve">Logotipo e variações finalizadas. </w:t>
       </w:r>
       <w:r>
         <w:rPr>
@@ -3169,21 +2740,28 @@
     </w:p>
     <w:p>
       <w:pPr>
-        <w:pStyle w:val="BodyText"/>
+        <w:pStyle w:val="Corpodetexto"/>
         <w:spacing w:before="4"/>
       </w:pPr>
       <w:r>
         <w:rPr>
-          <w:rFonts w:ascii="Segoe UI Emoji" w:hAnsi="Segoe UI Emoji" w:cs="Segoe UI Emoji" w:eastAsia="Segoe UI Emoji"/>
+          <w:rFonts w:ascii="Segoe UI Emoji" w:eastAsia="Segoe UI Emoji" w:hAnsi="Segoe UI Emoji" w:cs="Segoe UI Emoji"/>
           <w:w w:val="40"/>
         </w:rPr>
-        <w:t>🗒️</w:t>
-      </w:r>
-      <w:r>
-        <w:rPr>
-          <w:rFonts w:ascii="Segoe UI Emoji" w:hAnsi="Segoe UI Emoji" w:cs="Segoe UI Emoji" w:eastAsia="Segoe UI Emoji"/>
-        </w:rPr>
-        <w:t> </w:t>
+        <w:t>🗒</w:t>
+      </w:r>
+      <w:r>
+        <w:rPr>
+          <w:rFonts w:ascii="Segoe UI Emoji" w:eastAsia="Segoe UI Emoji" w:hAnsi="Segoe UI Emoji" w:cs="Segoe UI Emoji"/>
+          <w:w w:val="40"/>
+        </w:rPr>
+        <w:t>️</w:t>
+      </w:r>
+      <w:r>
+        <w:rPr>
+          <w:rFonts w:ascii="Segoe UI Emoji" w:eastAsia="Segoe UI Emoji" w:hAnsi="Segoe UI Emoji" w:cs="Segoe UI Emoji"/>
+        </w:rPr>
+        <w:t xml:space="preserve"> </w:t>
       </w:r>
       <w:r>
         <w:rPr>
@@ -3195,58 +2773,53 @@
     </w:p>
     <w:p>
       <w:pPr>
-        <w:pStyle w:val="BodyText"/>
+        <w:pStyle w:val="Corpodetexto"/>
         <w:spacing w:before="183"/>
       </w:pPr>
       <w:r>
-        <w:rPr/>
         <w:t>Inclua</w:t>
       </w:r>
       <w:r>
         <w:rPr>
           <w:spacing w:val="-6"/>
         </w:rPr>
-        <w:t> </w:t>
-      </w:r>
-      <w:r>
-        <w:rPr/>
+        <w:t xml:space="preserve"> </w:t>
+      </w:r>
+      <w:r>
         <w:t>variações</w:t>
       </w:r>
       <w:r>
         <w:rPr>
           <w:spacing w:val="-8"/>
         </w:rPr>
-        <w:t> </w:t>
-      </w:r>
-      <w:r>
-        <w:rPr/>
+        <w:t xml:space="preserve"> </w:t>
+      </w:r>
+      <w:r>
         <w:t>do</w:t>
       </w:r>
       <w:r>
         <w:rPr>
           <w:spacing w:val="-6"/>
         </w:rPr>
-        <w:t> </w:t>
-      </w:r>
-      <w:r>
-        <w:rPr/>
+        <w:t xml:space="preserve"> </w:t>
+      </w:r>
+      <w:r>
         <w:t>logotipo</w:t>
       </w:r>
       <w:r>
         <w:rPr>
           <w:spacing w:val="-4"/>
         </w:rPr>
-        <w:t> </w:t>
-      </w:r>
-      <w:r>
-        <w:rPr/>
+        <w:t xml:space="preserve"> </w:t>
+      </w:r>
+      <w:r>
         <w:t>se</w:t>
       </w:r>
       <w:r>
         <w:rPr>
           <w:spacing w:val="-8"/>
         </w:rPr>
-        <w:t> </w:t>
+        <w:t xml:space="preserve"> </w:t>
       </w:r>
       <w:r>
         <w:rPr>
@@ -3257,118 +2830,107 @@
     </w:p>
     <w:p>
       <w:pPr>
-        <w:pStyle w:val="BodyText"/>
-        <w:spacing w:line="403" w:lineRule="auto" w:before="180"/>
+        <w:pStyle w:val="Corpodetexto"/>
+        <w:spacing w:before="180" w:line="403" w:lineRule="auto"/>
         <w:ind w:right="3798"/>
       </w:pPr>
       <w:r>
-        <w:rPr/>
         <w:t>Documente</w:t>
       </w:r>
       <w:r>
         <w:rPr>
           <w:spacing w:val="-8"/>
         </w:rPr>
-        <w:t> </w:t>
-      </w:r>
-      <w:r>
-        <w:rPr/>
+        <w:t xml:space="preserve"> </w:t>
+      </w:r>
+      <w:r>
         <w:t>o</w:t>
       </w:r>
       <w:r>
         <w:rPr>
           <w:spacing w:val="-5"/>
         </w:rPr>
-        <w:t> </w:t>
-      </w:r>
-      <w:r>
-        <w:rPr/>
+        <w:t xml:space="preserve"> </w:t>
+      </w:r>
+      <w:r>
         <w:t>processo</w:t>
       </w:r>
       <w:r>
         <w:rPr>
           <w:spacing w:val="-4"/>
         </w:rPr>
-        <w:t> </w:t>
-      </w:r>
-      <w:r>
-        <w:rPr/>
+        <w:t xml:space="preserve"> </w:t>
+      </w:r>
+      <w:r>
         <w:t>criativo</w:t>
       </w:r>
       <w:r>
         <w:rPr>
           <w:spacing w:val="-7"/>
         </w:rPr>
-        <w:t> </w:t>
-      </w:r>
-      <w:r>
-        <w:rPr/>
+        <w:t xml:space="preserve"> </w:t>
+      </w:r>
+      <w:r>
         <w:t>e</w:t>
       </w:r>
       <w:r>
         <w:rPr>
           <w:spacing w:val="-6"/>
         </w:rPr>
-        <w:t> </w:t>
-      </w:r>
-      <w:r>
-        <w:rPr/>
+        <w:t xml:space="preserve"> </w:t>
+      </w:r>
+      <w:r>
         <w:t>anexe</w:t>
       </w:r>
       <w:r>
         <w:rPr>
           <w:spacing w:val="-6"/>
         </w:rPr>
-        <w:t> </w:t>
-      </w:r>
-      <w:r>
-        <w:rPr/>
+        <w:t xml:space="preserve"> </w:t>
+      </w:r>
+      <w:r>
         <w:t>imagens</w:t>
       </w:r>
       <w:r>
         <w:rPr>
           <w:spacing w:val="-9"/>
         </w:rPr>
-        <w:t> </w:t>
-      </w:r>
-      <w:r>
-        <w:rPr/>
+        <w:t xml:space="preserve"> </w:t>
+      </w:r>
+      <w:r>
         <w:t>ou</w:t>
       </w:r>
       <w:r>
         <w:rPr>
           <w:spacing w:val="-7"/>
         </w:rPr>
-        <w:t> </w:t>
-      </w:r>
-      <w:r>
-        <w:rPr/>
+        <w:t xml:space="preserve"> </w:t>
+      </w:r>
+      <w:r>
         <w:t>arquivos</w:t>
       </w:r>
       <w:r>
         <w:rPr>
           <w:spacing w:val="-6"/>
         </w:rPr>
-        <w:t> </w:t>
-      </w:r>
-      <w:r>
-        <w:rPr/>
+        <w:t xml:space="preserve"> </w:t>
+      </w:r>
+      <w:r>
         <w:t>do</w:t>
       </w:r>
       <w:r>
         <w:rPr>
           <w:spacing w:val="-5"/>
         </w:rPr>
-        <w:t> </w:t>
-      </w:r>
-      <w:r>
-        <w:rPr/>
+        <w:t xml:space="preserve"> </w:t>
+      </w:r>
+      <w:r>
         <w:t>Figma Link do Figma</w:t>
       </w:r>
     </w:p>
     <w:p>
       <w:pPr>
-        <w:pStyle w:val="BodyText"/>
+        <w:pStyle w:val="Corpodetexto"/>
         <w:spacing w:line="266" w:lineRule="exact"/>
       </w:pPr>
       <w:r>
@@ -3377,12 +2939,18 @@
         </w:rPr>
         <w:t>https://</w:t>
       </w:r>
-      <w:hyperlink r:id="rId6">
+      <w:hyperlink r:id="rId5">
         <w:r>
           <w:rPr>
             <w:spacing w:val="-2"/>
           </w:rPr>
-          <w:t>www.figma.com/design/A6leoTO61BxWiK3f9ZO5m5/Untitled?node-id=0-1&amp;t=AZThyDDeguhtYljC-</w:t>
+          <w:t>www.figma.com/design/A6leoTO61BxWiK3f9ZO5m5/Untitled?no</w:t>
+        </w:r>
+        <w:r>
+          <w:rPr>
+            <w:spacing w:val="-2"/>
+          </w:rPr>
+          <w:t>de-id=0-1&amp;t=AZThyDDeguhtYljC-</w:t>
         </w:r>
         <w:r>
           <w:rPr>
@@ -3394,10 +2962,10 @@
     </w:p>
     <w:p>
       <w:pPr>
-        <w:pStyle w:val="Heading1"/>
+        <w:pStyle w:val="Ttulo1"/>
         <w:tabs>
-          <w:tab w:pos="4558" w:val="left" w:leader="none"/>
-          <w:tab w:pos="10338" w:val="left" w:leader="none"/>
+          <w:tab w:val="left" w:pos="4558"/>
+          <w:tab w:val="left" w:pos="10338"/>
         </w:tabs>
         <w:spacing w:before="193"/>
         <w:ind w:left="143"/>
@@ -3424,7 +2992,7 @@
           <w:spacing w:val="-7"/>
           <w:highlight w:val="black"/>
         </w:rPr>
-        <w:t> </w:t>
+        <w:t xml:space="preserve"> </w:t>
       </w:r>
       <w:r>
         <w:rPr>
@@ -3444,209 +3012,191 @@
     </w:p>
     <w:p>
       <w:pPr>
-        <w:pStyle w:val="Heading1"/>
-        <w:spacing w:after="0"/>
+        <w:pStyle w:val="Ttulo1"/>
         <w:sectPr>
           <w:type w:val="continuous"/>
           <w:pgSz w:w="11910" w:h="16840"/>
-          <w:pgMar w:top="700" w:bottom="280" w:left="850" w:right="566"/>
+          <w:pgMar w:top="700" w:right="566" w:bottom="280" w:left="850" w:header="720" w:footer="720" w:gutter="0"/>
+          <w:cols w:space="720"/>
         </w:sectPr>
       </w:pPr>
     </w:p>
     <w:p>
       <w:pPr>
-        <w:pStyle w:val="BodyText"/>
-        <w:spacing w:line="259" w:lineRule="auto" w:before="41"/>
+        <w:pStyle w:val="Corpodetexto"/>
+        <w:spacing w:before="41" w:line="259" w:lineRule="auto"/>
         <w:ind w:right="123" w:firstLine="50"/>
       </w:pPr>
       <w:r>
-        <w:rPr/>
+        <w:lastRenderedPageBreak/>
         <w:t>Foram</w:t>
       </w:r>
       <w:r>
         <w:rPr>
           <w:spacing w:val="-3"/>
         </w:rPr>
-        <w:t> </w:t>
-      </w:r>
-      <w:r>
-        <w:rPr/>
+        <w:t xml:space="preserve"> </w:t>
+      </w:r>
+      <w:r>
         <w:t>criados</w:t>
       </w:r>
       <w:r>
         <w:rPr>
           <w:spacing w:val="-6"/>
         </w:rPr>
-        <w:t> </w:t>
-      </w:r>
-      <w:r>
-        <w:rPr/>
+        <w:t xml:space="preserve"> </w:t>
+      </w:r>
+      <w:r>
         <w:t>esboços</w:t>
       </w:r>
       <w:r>
         <w:rPr>
           <w:spacing w:val="-4"/>
         </w:rPr>
-        <w:t> </w:t>
-      </w:r>
-      <w:r>
-        <w:rPr/>
+        <w:t xml:space="preserve"> </w:t>
+      </w:r>
+      <w:r>
         <w:t>para</w:t>
       </w:r>
       <w:r>
         <w:rPr>
           <w:spacing w:val="-4"/>
         </w:rPr>
-        <w:t> </w:t>
-      </w:r>
-      <w:r>
-        <w:rPr/>
+        <w:t xml:space="preserve"> </w:t>
+      </w:r>
+      <w:r>
         <w:t>a</w:t>
       </w:r>
       <w:r>
         <w:rPr>
           <w:spacing w:val="-4"/>
         </w:rPr>
-        <w:t> </w:t>
-      </w:r>
-      <w:r>
-        <w:rPr/>
+        <w:t xml:space="preserve"> </w:t>
+      </w:r>
+      <w:r>
         <w:t>logo</w:t>
       </w:r>
       <w:r>
         <w:rPr>
           <w:spacing w:val="-6"/>
         </w:rPr>
-        <w:t> </w:t>
-      </w:r>
-      <w:r>
-        <w:rPr/>
+        <w:t xml:space="preserve"> </w:t>
+      </w:r>
+      <w:r>
         <w:t>(e</w:t>
       </w:r>
       <w:r>
         <w:rPr>
           <w:spacing w:val="-6"/>
         </w:rPr>
-        <w:t> </w:t>
-      </w:r>
-      <w:r>
-        <w:rPr/>
+        <w:t xml:space="preserve"> </w:t>
+      </w:r>
+      <w:r>
         <w:t>suas</w:t>
       </w:r>
       <w:r>
         <w:rPr>
           <w:spacing w:val="-7"/>
         </w:rPr>
-        <w:t> </w:t>
-      </w:r>
-      <w:r>
-        <w:rPr/>
+        <w:t xml:space="preserve"> </w:t>
+      </w:r>
+      <w:r>
         <w:t>variações)</w:t>
       </w:r>
       <w:r>
         <w:rPr>
           <w:spacing w:val="-6"/>
         </w:rPr>
-        <w:t> </w:t>
-      </w:r>
-      <w:r>
-        <w:rPr/>
+        <w:t xml:space="preserve"> </w:t>
+      </w:r>
+      <w:r>
         <w:t>do</w:t>
       </w:r>
       <w:r>
         <w:rPr>
           <w:spacing w:val="-3"/>
         </w:rPr>
-        <w:t> </w:t>
-      </w:r>
-      <w:r>
-        <w:rPr/>
+        <w:t xml:space="preserve"> </w:t>
+      </w:r>
+      <w:r>
         <w:t>Civitas</w:t>
       </w:r>
       <w:r>
         <w:rPr>
           <w:spacing w:val="-4"/>
         </w:rPr>
-        <w:t> </w:t>
-      </w:r>
-      <w:r>
-        <w:rPr/>
+        <w:t xml:space="preserve"> </w:t>
+      </w:r>
+      <w:r>
         <w:t>no</w:t>
       </w:r>
       <w:r>
         <w:rPr>
           <w:spacing w:val="-3"/>
         </w:rPr>
-        <w:t> </w:t>
-      </w:r>
-      <w:r>
-        <w:rPr/>
+        <w:t xml:space="preserve"> </w:t>
+      </w:r>
+      <w:r>
         <w:t>Figma.</w:t>
       </w:r>
       <w:r>
         <w:rPr>
           <w:spacing w:val="-4"/>
         </w:rPr>
-        <w:t> </w:t>
-      </w:r>
-      <w:r>
-        <w:rPr/>
+        <w:t xml:space="preserve"> </w:t>
+      </w:r>
+      <w:r>
         <w:t>Após</w:t>
       </w:r>
       <w:r>
         <w:rPr>
           <w:spacing w:val="-7"/>
         </w:rPr>
-        <w:t> </w:t>
-      </w:r>
-      <w:r>
-        <w:rPr/>
+        <w:t xml:space="preserve"> </w:t>
+      </w:r>
+      <w:r>
         <w:t>a</w:t>
       </w:r>
       <w:r>
         <w:rPr>
           <w:spacing w:val="-6"/>
         </w:rPr>
-        <w:t> </w:t>
-      </w:r>
-      <w:r>
-        <w:rPr/>
+        <w:t xml:space="preserve"> </w:t>
+      </w:r>
+      <w:r>
         <w:t>aprovação</w:t>
       </w:r>
       <w:r>
         <w:rPr>
           <w:spacing w:val="-3"/>
         </w:rPr>
-        <w:t> </w:t>
-      </w:r>
-      <w:r>
-        <w:rPr/>
+        <w:t xml:space="preserve"> </w:t>
+      </w:r>
+      <w:r>
         <w:t>dos</w:t>
       </w:r>
       <w:r>
         <w:rPr>
           <w:spacing w:val="-7"/>
         </w:rPr>
-        <w:t> </w:t>
-      </w:r>
-      <w:r>
-        <w:rPr/>
+        <w:t xml:space="preserve"> </w:t>
+      </w:r>
+      <w:r>
         <w:t>membros</w:t>
       </w:r>
       <w:r>
         <w:rPr>
           <w:spacing w:val="-4"/>
         </w:rPr>
-        <w:t> </w:t>
-      </w:r>
-      <w:r>
-        <w:rPr/>
+        <w:t xml:space="preserve"> </w:t>
+      </w:r>
+      <w:r>
         <w:t>da equipe, foram feitos os logos a partir dos esboços anteriormente criados. Ao final da tarefa, houveram os seguintes resultados:</w:t>
       </w:r>
     </w:p>
     <w:p>
       <w:pPr>
-        <w:pStyle w:val="BodyText"/>
+        <w:pStyle w:val="Corpodetexto"/>
         <w:spacing w:before="1"/>
         <w:ind w:left="0"/>
         <w:rPr>
@@ -3655,10 +3205,11 @@
       </w:pPr>
       <w:r>
         <w:rPr>
+          <w:noProof/>
           <w:sz w:val="11"/>
         </w:rPr>
         <w:drawing>
-          <wp:anchor distT="0" distB="0" distL="0" distR="0" allowOverlap="1" layoutInCell="1" locked="0" behindDoc="1" simplePos="0" relativeHeight="487587840">
+          <wp:anchor distT="0" distB="0" distL="0" distR="0" simplePos="0" relativeHeight="487587840" behindDoc="1" locked="0" layoutInCell="1" allowOverlap="1">
             <wp:simplePos x="0" y="0"/>
             <wp:positionH relativeFrom="page">
               <wp:posOffset>630554</wp:posOffset>
@@ -3671,17 +3222,17 @@
             <wp:wrapTopAndBottom/>
             <wp:docPr id="2" name="Image 2"/>
             <wp:cNvGraphicFramePr>
-              <a:graphicFrameLocks/>
+              <a:graphicFrameLocks xmlns:a="http://schemas.openxmlformats.org/drawingml/2006/main"/>
             </wp:cNvGraphicFramePr>
-            <a:graphic>
+            <a:graphic xmlns:a="http://schemas.openxmlformats.org/drawingml/2006/main">
               <a:graphicData uri="http://schemas.openxmlformats.org/drawingml/2006/picture">
-                <pic:pic>
+                <pic:pic xmlns:pic="http://schemas.openxmlformats.org/drawingml/2006/picture">
                   <pic:nvPicPr>
                     <pic:cNvPr id="2" name="Image 2"/>
                     <pic:cNvPicPr/>
                   </pic:nvPicPr>
                   <pic:blipFill>
-                    <a:blip r:embed="rId7" cstate="print"/>
+                    <a:blip r:embed="rId6" cstate="print"/>
                     <a:stretch>
                       <a:fillRect/>
                     </a:stretch>
@@ -3704,45 +3255,47 @@
     </w:p>
     <w:p>
       <w:pPr>
-        <w:pStyle w:val="BodyText"/>
-        <w:spacing w:after="0"/>
+        <w:pStyle w:val="Corpodetexto"/>
         <w:rPr>
           <w:sz w:val="11"/>
         </w:rPr>
         <w:sectPr>
           <w:pgSz w:w="11910" w:h="16840"/>
-          <w:pgMar w:top="660" w:bottom="280" w:left="850" w:right="566"/>
+          <w:pgMar w:top="660" w:right="566" w:bottom="280" w:left="850" w:header="720" w:footer="720" w:gutter="0"/>
+          <w:cols w:space="720"/>
         </w:sectPr>
       </w:pPr>
     </w:p>
     <w:p>
       <w:pPr>
-        <w:pStyle w:val="BodyText"/>
+        <w:pStyle w:val="Corpodetexto"/>
         <w:rPr>
           <w:sz w:val="20"/>
         </w:rPr>
       </w:pPr>
       <w:r>
         <w:rPr>
+          <w:noProof/>
           <w:sz w:val="20"/>
         </w:rPr>
+        <w:lastRenderedPageBreak/>
         <w:drawing>
           <wp:inline distT="0" distB="0" distL="0" distR="0">
             <wp:extent cx="6493322" cy="4639532"/>
             <wp:effectExtent l="0" t="0" r="0" b="0"/>
             <wp:docPr id="3" name="Image 3"/>
             <wp:cNvGraphicFramePr>
-              <a:graphicFrameLocks/>
+              <a:graphicFrameLocks xmlns:a="http://schemas.openxmlformats.org/drawingml/2006/main"/>
             </wp:cNvGraphicFramePr>
-            <a:graphic>
+            <a:graphic xmlns:a="http://schemas.openxmlformats.org/drawingml/2006/main">
               <a:graphicData uri="http://schemas.openxmlformats.org/drawingml/2006/picture">
-                <pic:pic>
+                <pic:pic xmlns:pic="http://schemas.openxmlformats.org/drawingml/2006/picture">
                   <pic:nvPicPr>
                     <pic:cNvPr id="3" name="Image 3"/>
                     <pic:cNvPicPr/>
                   </pic:nvPicPr>
                   <pic:blipFill>
-                    <a:blip r:embed="rId8" cstate="print"/>
+                    <a:blip r:embed="rId7" cstate="print"/>
                     <a:stretch>
                       <a:fillRect/>
                     </a:stretch>
@@ -3762,15 +3315,10 @@
           </wp:inline>
         </w:drawing>
       </w:r>
-      <w:r>
-        <w:rPr>
-          <w:sz w:val="20"/>
-        </w:rPr>
-      </w:r>
     </w:p>
     <w:p>
       <w:pPr>
-        <w:pStyle w:val="BodyText"/>
+        <w:pStyle w:val="Corpodetexto"/>
         <w:spacing w:before="8"/>
         <w:ind w:left="0"/>
         <w:rPr>
@@ -3779,10 +3327,11 @@
       </w:pPr>
       <w:r>
         <w:rPr>
+          <w:noProof/>
           <w:sz w:val="9"/>
         </w:rPr>
         <w:drawing>
-          <wp:anchor distT="0" distB="0" distL="0" distR="0" allowOverlap="1" layoutInCell="1" locked="0" behindDoc="1" simplePos="0" relativeHeight="487588352">
+          <wp:anchor distT="0" distB="0" distL="0" distR="0" simplePos="0" relativeHeight="487588352" behindDoc="1" locked="0" layoutInCell="1" allowOverlap="1">
             <wp:simplePos x="0" y="0"/>
             <wp:positionH relativeFrom="page">
               <wp:posOffset>630555</wp:posOffset>
@@ -3795,17 +3344,17 @@
             <wp:wrapTopAndBottom/>
             <wp:docPr id="4" name="Image 4"/>
             <wp:cNvGraphicFramePr>
-              <a:graphicFrameLocks/>
+              <a:graphicFrameLocks xmlns:a="http://schemas.openxmlformats.org/drawingml/2006/main"/>
             </wp:cNvGraphicFramePr>
-            <a:graphic>
+            <a:graphic xmlns:a="http://schemas.openxmlformats.org/drawingml/2006/main">
               <a:graphicData uri="http://schemas.openxmlformats.org/drawingml/2006/picture">
-                <pic:pic>
+                <pic:pic xmlns:pic="http://schemas.openxmlformats.org/drawingml/2006/picture">
                   <pic:nvPicPr>
                     <pic:cNvPr id="4" name="Image 4"/>
                     <pic:cNvPicPr/>
                   </pic:nvPicPr>
                   <pic:blipFill>
-                    <a:blip r:embed="rId9" cstate="print"/>
+                    <a:blip r:embed="rId8" cstate="print"/>
                     <a:stretch>
                       <a:fillRect/>
                     </a:stretch>
@@ -3827,10 +3376,11 @@
       </w:r>
       <w:r>
         <w:rPr>
+          <w:noProof/>
           <w:sz w:val="9"/>
         </w:rPr>
         <w:drawing>
-          <wp:anchor distT="0" distB="0" distL="0" distR="0" allowOverlap="1" layoutInCell="1" locked="0" behindDoc="1" simplePos="0" relativeHeight="487588864">
+          <wp:anchor distT="0" distB="0" distL="0" distR="0" simplePos="0" relativeHeight="487588864" behindDoc="1" locked="0" layoutInCell="1" allowOverlap="1">
             <wp:simplePos x="0" y="0"/>
             <wp:positionH relativeFrom="page">
               <wp:posOffset>4003928</wp:posOffset>
@@ -3843,17 +3393,17 @@
             <wp:wrapTopAndBottom/>
             <wp:docPr id="5" name="Image 5"/>
             <wp:cNvGraphicFramePr>
-              <a:graphicFrameLocks/>
+              <a:graphicFrameLocks xmlns:a="http://schemas.openxmlformats.org/drawingml/2006/main"/>
             </wp:cNvGraphicFramePr>
-            <a:graphic>
+            <a:graphic xmlns:a="http://schemas.openxmlformats.org/drawingml/2006/main">
               <a:graphicData uri="http://schemas.openxmlformats.org/drawingml/2006/picture">
-                <pic:pic>
+                <pic:pic xmlns:pic="http://schemas.openxmlformats.org/drawingml/2006/picture">
                   <pic:nvPicPr>
                     <pic:cNvPr id="5" name="Image 5"/>
                     <pic:cNvPicPr/>
                   </pic:nvPicPr>
                   <pic:blipFill>
-                    <a:blip r:embed="rId10" cstate="print"/>
+                    <a:blip r:embed="rId9" cstate="print"/>
                     <a:stretch>
                       <a:fillRect/>
                     </a:stretch>
@@ -3877,12 +3427,11 @@
     <w:p>
       <w:pPr>
         <w:tabs>
-          <w:tab w:pos="4666" w:val="left" w:leader="none"/>
-          <w:tab w:pos="10367" w:val="left" w:leader="none"/>
+          <w:tab w:val="left" w:pos="4666"/>
+          <w:tab w:val="left" w:pos="10367"/>
         </w:tabs>
         <w:spacing w:before="215"/>
-        <w:ind w:left="114" w:right="0" w:firstLine="0"/>
-        <w:jc w:val="left"/>
+        <w:ind w:left="114"/>
         <w:rPr>
           <w:b/>
           <w:sz w:val="24"/>
@@ -3919,7 +3468,7 @@
     </w:p>
     <w:p>
       <w:pPr>
-        <w:pStyle w:val="BodyText"/>
+        <w:pStyle w:val="Corpodetexto"/>
         <w:spacing w:before="119"/>
         <w:ind w:left="0"/>
         <w:rPr>
@@ -3930,10 +3479,11 @@
       <w:r>
         <w:rPr>
           <w:b/>
+          <w:noProof/>
           <w:sz w:val="20"/>
         </w:rPr>
         <w:drawing>
-          <wp:anchor distT="0" distB="0" distL="0" distR="0" allowOverlap="1" layoutInCell="1" locked="0" behindDoc="1" simplePos="0" relativeHeight="487589376">
+          <wp:anchor distT="0" distB="0" distL="0" distR="0" simplePos="0" relativeHeight="487589376" behindDoc="1" locked="0" layoutInCell="1" allowOverlap="1">
             <wp:simplePos x="0" y="0"/>
             <wp:positionH relativeFrom="page">
               <wp:posOffset>785006</wp:posOffset>
@@ -3946,13 +3496,63 @@
             <wp:wrapTopAndBottom/>
             <wp:docPr id="6" name="Image 6"/>
             <wp:cNvGraphicFramePr>
-              <a:graphicFrameLocks/>
+              <a:graphicFrameLocks xmlns:a="http://schemas.openxmlformats.org/drawingml/2006/main"/>
             </wp:cNvGraphicFramePr>
-            <a:graphic>
+            <a:graphic xmlns:a="http://schemas.openxmlformats.org/drawingml/2006/main">
               <a:graphicData uri="http://schemas.openxmlformats.org/drawingml/2006/picture">
-                <pic:pic>
+                <pic:pic xmlns:pic="http://schemas.openxmlformats.org/drawingml/2006/picture">
                   <pic:nvPicPr>
                     <pic:cNvPr id="6" name="Image 6"/>
+                    <pic:cNvPicPr/>
+                  </pic:nvPicPr>
+                  <pic:blipFill>
+                    <a:blip r:embed="rId10" cstate="print"/>
+                    <a:stretch>
+                      <a:fillRect/>
+                    </a:stretch>
+                  </pic:blipFill>
+                  <pic:spPr>
+                    <a:xfrm>
+                      <a:off x="0" y="0"/>
+                      <a:ext cx="1774675" cy="380523"/>
+                    </a:xfrm>
+                    <a:prstGeom prst="rect">
+                      <a:avLst/>
+                    </a:prstGeom>
+                  </pic:spPr>
+                </pic:pic>
+              </a:graphicData>
+            </a:graphic>
+          </wp:anchor>
+        </w:drawing>
+      </w:r>
+      <w:r>
+        <w:rPr>
+          <w:b/>
+          <w:noProof/>
+          <w:sz w:val="20"/>
+        </w:rPr>
+        <w:drawing>
+          <wp:anchor distT="0" distB="0" distL="0" distR="0" simplePos="0" relativeHeight="487589888" behindDoc="1" locked="0" layoutInCell="1" allowOverlap="1">
+            <wp:simplePos x="0" y="0"/>
+            <wp:positionH relativeFrom="page">
+              <wp:posOffset>2773045</wp:posOffset>
+            </wp:positionH>
+            <wp:positionV relativeFrom="paragraph">
+              <wp:posOffset>262698</wp:posOffset>
+            </wp:positionV>
+            <wp:extent cx="1774675" cy="380523"/>
+            <wp:effectExtent l="0" t="0" r="0" b="0"/>
+            <wp:wrapTopAndBottom/>
+            <wp:docPr id="7" name="Image 7"/>
+            <wp:cNvGraphicFramePr>
+              <a:graphicFrameLocks xmlns:a="http://schemas.openxmlformats.org/drawingml/2006/main"/>
+            </wp:cNvGraphicFramePr>
+            <a:graphic xmlns:a="http://schemas.openxmlformats.org/drawingml/2006/main">
+              <a:graphicData uri="http://schemas.openxmlformats.org/drawingml/2006/picture">
+                <pic:pic xmlns:pic="http://schemas.openxmlformats.org/drawingml/2006/picture">
+                  <pic:nvPicPr>
+                    <pic:cNvPr id="7" name="Image 7"/>
                     <pic:cNvPicPr/>
                   </pic:nvPicPr>
                   <pic:blipFill>
@@ -3979,29 +3579,30 @@
       <w:r>
         <w:rPr>
           <w:b/>
+          <w:noProof/>
           <w:sz w:val="20"/>
         </w:rPr>
         <w:drawing>
-          <wp:anchor distT="0" distB="0" distL="0" distR="0" allowOverlap="1" layoutInCell="1" locked="0" behindDoc="1" simplePos="0" relativeHeight="487589888">
+          <wp:anchor distT="0" distB="0" distL="0" distR="0" simplePos="0" relativeHeight="487590400" behindDoc="1" locked="0" layoutInCell="1" allowOverlap="1">
             <wp:simplePos x="0" y="0"/>
             <wp:positionH relativeFrom="page">
-              <wp:posOffset>2773045</wp:posOffset>
+              <wp:posOffset>4881498</wp:posOffset>
             </wp:positionH>
             <wp:positionV relativeFrom="paragraph">
-              <wp:posOffset>262698</wp:posOffset>
+              <wp:posOffset>245934</wp:posOffset>
             </wp:positionV>
             <wp:extent cx="1774675" cy="380523"/>
             <wp:effectExtent l="0" t="0" r="0" b="0"/>
             <wp:wrapTopAndBottom/>
-            <wp:docPr id="7" name="Image 7"/>
+            <wp:docPr id="8" name="Image 8"/>
             <wp:cNvGraphicFramePr>
-              <a:graphicFrameLocks/>
+              <a:graphicFrameLocks xmlns:a="http://schemas.openxmlformats.org/drawingml/2006/main"/>
             </wp:cNvGraphicFramePr>
-            <a:graphic>
+            <a:graphic xmlns:a="http://schemas.openxmlformats.org/drawingml/2006/main">
               <a:graphicData uri="http://schemas.openxmlformats.org/drawingml/2006/picture">
-                <pic:pic>
+                <pic:pic xmlns:pic="http://schemas.openxmlformats.org/drawingml/2006/picture">
                   <pic:nvPicPr>
-                    <pic:cNvPr id="7" name="Image 7"/>
+                    <pic:cNvPr id="8" name="Image 8"/>
                     <pic:cNvPicPr/>
                   </pic:nvPicPr>
                   <pic:blipFill>
@@ -4025,73 +3626,25 @@
           </wp:anchor>
         </w:drawing>
       </w:r>
-      <w:r>
-        <w:rPr>
-          <w:b/>
-          <w:sz w:val="20"/>
-        </w:rPr>
-        <w:drawing>
-          <wp:anchor distT="0" distB="0" distL="0" distR="0" allowOverlap="1" layoutInCell="1" locked="0" behindDoc="1" simplePos="0" relativeHeight="487590400">
-            <wp:simplePos x="0" y="0"/>
-            <wp:positionH relativeFrom="page">
-              <wp:posOffset>4881498</wp:posOffset>
-            </wp:positionH>
-            <wp:positionV relativeFrom="paragraph">
-              <wp:posOffset>245934</wp:posOffset>
-            </wp:positionV>
-            <wp:extent cx="1774675" cy="380523"/>
-            <wp:effectExtent l="0" t="0" r="0" b="0"/>
-            <wp:wrapTopAndBottom/>
-            <wp:docPr id="8" name="Image 8"/>
-            <wp:cNvGraphicFramePr>
-              <a:graphicFrameLocks/>
-            </wp:cNvGraphicFramePr>
-            <a:graphic>
-              <a:graphicData uri="http://schemas.openxmlformats.org/drawingml/2006/picture">
-                <pic:pic>
-                  <pic:nvPicPr>
-                    <pic:cNvPr id="8" name="Image 8"/>
-                    <pic:cNvPicPr/>
-                  </pic:nvPicPr>
-                  <pic:blipFill>
-                    <a:blip r:embed="rId13" cstate="print"/>
-                    <a:stretch>
-                      <a:fillRect/>
-                    </a:stretch>
-                  </pic:blipFill>
-                  <pic:spPr>
-                    <a:xfrm>
-                      <a:off x="0" y="0"/>
-                      <a:ext cx="1774675" cy="380523"/>
-                    </a:xfrm>
-                    <a:prstGeom prst="rect">
-                      <a:avLst/>
-                    </a:prstGeom>
-                  </pic:spPr>
-                </pic:pic>
-              </a:graphicData>
-            </a:graphic>
-          </wp:anchor>
-        </w:drawing>
-      </w:r>
     </w:p>
     <w:sectPr>
       <w:pgSz w:w="11910" w:h="16840"/>
-      <w:pgMar w:top="700" w:bottom="280" w:left="850" w:right="566"/>
+      <w:pgMar w:top="700" w:right="566" w:bottom="280" w:left="850" w:header="720" w:footer="720" w:gutter="0"/>
+      <w:cols w:space="720"/>
     </w:sectPr>
   </w:body>
 </w:document>
 </file>
 
 <file path=word/styles.xml><?xml version="1.0" encoding="utf-8"?>
-<w:styles xmlns:r="http://schemas.openxmlformats.org/officeDocument/2006/relationships" xmlns:w="http://schemas.openxmlformats.org/wordprocessingml/2006/main">
+<w:styles xmlns:mc="http://schemas.openxmlformats.org/markup-compatibility/2006" xmlns:r="http://schemas.openxmlformats.org/officeDocument/2006/relationships" xmlns:w="http://schemas.openxmlformats.org/wordprocessingml/2006/main" xmlns:w14="http://schemas.microsoft.com/office/word/2010/wordml" xmlns:w15="http://schemas.microsoft.com/office/word/2012/wordml" xmlns:w16cid="http://schemas.microsoft.com/office/word/2016/wordml/cid" xmlns:w16se="http://schemas.microsoft.com/office/word/2015/wordml/symex" mc:Ignorable="w14 w15 w16se w16cid">
   <w:docDefaults>
     <w:rPrDefault>
       <w:rPr>
-        <w:rFonts w:cstheme="minorBidi" w:hAnsiTheme="minorHAnsi" w:eastAsiaTheme="minorHAnsi" w:asciiTheme="minorHAnsi"/>
+        <w:rFonts w:asciiTheme="minorHAnsi" w:eastAsiaTheme="minorHAnsi" w:hAnsiTheme="minorHAnsi" w:cstheme="minorBidi"/>
         <w:sz w:val="22"/>
         <w:szCs w:val="22"/>
-        <w:lang w:val="en-US" w:bidi="ar-SA" w:eastAsia="en-US"/>
+        <w:lang w:val="en-US" w:eastAsia="en-US" w:bidi="ar-SA"/>
       </w:rPr>
     </w:rPrDefault>
     <w:pPrDefault>
@@ -4099,19 +3652,438 @@
         <w:widowControl w:val="0"/>
         <w:autoSpaceDE w:val="0"/>
         <w:autoSpaceDN w:val="0"/>
-        <w:spacing w:lineRule="auto" w:line="240" w:before="0" w:after="0"/>
-        <w:ind w:left="0" w:right="0"/>
-        <w:jc w:val="left"/>
       </w:pPr>
     </w:pPrDefault>
   </w:docDefaults>
-  <w:style w:styleId="DefaultParagraphFont" w:default="1" w:type="character">
+  <w:latentStyles w:defLockedState="0" w:defUIPriority="99" w:defSemiHidden="0" w:defUnhideWhenUsed="0" w:defQFormat="0" w:count="375">
+    <w:lsdException w:name="Normal" w:uiPriority="0" w:qFormat="1"/>
+    <w:lsdException w:name="heading 1" w:uiPriority="9" w:qFormat="1"/>
+    <w:lsdException w:name="heading 2" w:semiHidden="1" w:uiPriority="9" w:unhideWhenUsed="1" w:qFormat="1"/>
+    <w:lsdException w:name="heading 3" w:semiHidden="1" w:uiPriority="9" w:unhideWhenUsed="1" w:qFormat="1"/>
+    <w:lsdException w:name="heading 4" w:semiHidden="1" w:uiPriority="9" w:unhideWhenUsed="1" w:qFormat="1"/>
+    <w:lsdException w:name="heading 5" w:semiHidden="1" w:uiPriority="9" w:unhideWhenUsed="1" w:qFormat="1"/>
+    <w:lsdException w:name="heading 6" w:semiHidden="1" w:uiPriority="9" w:unhideWhenUsed="1" w:qFormat="1"/>
+    <w:lsdException w:name="heading 7" w:semiHidden="1" w:uiPriority="9" w:unhideWhenUsed="1" w:qFormat="1"/>
+    <w:lsdException w:name="heading 8" w:semiHidden="1" w:uiPriority="9" w:unhideWhenUsed="1" w:qFormat="1"/>
+    <w:lsdException w:name="heading 9" w:semiHidden="1" w:uiPriority="9" w:unhideWhenUsed="1" w:qFormat="1"/>
+    <w:lsdException w:name="index 1" w:semiHidden="1" w:unhideWhenUsed="1"/>
+    <w:lsdException w:name="index 2" w:semiHidden="1" w:unhideWhenUsed="1"/>
+    <w:lsdException w:name="index 3" w:semiHidden="1" w:unhideWhenUsed="1"/>
+    <w:lsdException w:name="index 4" w:semiHidden="1" w:unhideWhenUsed="1"/>
+    <w:lsdException w:name="index 5" w:semiHidden="1" w:unhideWhenUsed="1"/>
+    <w:lsdException w:name="index 6" w:semiHidden="1" w:unhideWhenUsed="1"/>
+    <w:lsdException w:name="index 7" w:semiHidden="1" w:unhideWhenUsed="1"/>
+    <w:lsdException w:name="index 8" w:semiHidden="1" w:unhideWhenUsed="1"/>
+    <w:lsdException w:name="index 9" w:semiHidden="1" w:unhideWhenUsed="1"/>
+    <w:lsdException w:name="toc 1" w:semiHidden="1" w:uiPriority="39" w:unhideWhenUsed="1"/>
+    <w:lsdException w:name="toc 2" w:semiHidden="1" w:uiPriority="39" w:unhideWhenUsed="1"/>
+    <w:lsdException w:name="toc 3" w:semiHidden="1" w:uiPriority="39" w:unhideWhenUsed="1"/>
+    <w:lsdException w:name="toc 4" w:semiHidden="1" w:uiPriority="39" w:unhideWhenUsed="1"/>
+    <w:lsdException w:name="toc 5" w:semiHidden="1" w:uiPriority="39" w:unhideWhenUsed="1"/>
+    <w:lsdException w:name="toc 6" w:semiHidden="1" w:uiPriority="39" w:unhideWhenUsed="1"/>
+    <w:lsdException w:name="toc 7" w:semiHidden="1" w:uiPriority="39" w:unhideWhenUsed="1"/>
+    <w:lsdException w:name="toc 8" w:semiHidden="1" w:uiPriority="39" w:unhideWhenUsed="1"/>
+    <w:lsdException w:name="toc 9" w:semiHidden="1" w:uiPriority="39" w:unhideWhenUsed="1"/>
+    <w:lsdException w:name="Normal Indent" w:semiHidden="1" w:unhideWhenUsed="1"/>
+    <w:lsdException w:name="footnote text" w:semiHidden="1" w:unhideWhenUsed="1"/>
+    <w:lsdException w:name="annotation text" w:semiHidden="1" w:unhideWhenUsed="1"/>
+    <w:lsdException w:name="header" w:semiHidden="1" w:unhideWhenUsed="1"/>
+    <w:lsdException w:name="footer" w:semiHidden="1" w:unhideWhenUsed="1"/>
+    <w:lsdException w:name="index heading" w:semiHidden="1" w:unhideWhenUsed="1"/>
+    <w:lsdException w:name="caption" w:semiHidden="1" w:uiPriority="35" w:unhideWhenUsed="1" w:qFormat="1"/>
+    <w:lsdException w:name="table of figures" w:semiHidden="1" w:unhideWhenUsed="1"/>
+    <w:lsdException w:name="envelope address" w:semiHidden="1" w:unhideWhenUsed="1"/>
+    <w:lsdException w:name="envelope return" w:semiHidden="1" w:unhideWhenUsed="1"/>
+    <w:lsdException w:name="footnote reference" w:semiHidden="1" w:unhideWhenUsed="1"/>
+    <w:lsdException w:name="annotation reference" w:semiHidden="1" w:unhideWhenUsed="1"/>
+    <w:lsdException w:name="line number" w:semiHidden="1" w:unhideWhenUsed="1"/>
+    <w:lsdException w:name="page number" w:semiHidden="1" w:unhideWhenUsed="1"/>
+    <w:lsdException w:name="endnote reference" w:semiHidden="1" w:unhideWhenUsed="1"/>
+    <w:lsdException w:name="endnote text" w:semiHidden="1" w:unhideWhenUsed="1"/>
+    <w:lsdException w:name="table of authorities" w:semiHidden="1" w:unhideWhenUsed="1"/>
+    <w:lsdException w:name="macro" w:semiHidden="1" w:unhideWhenUsed="1"/>
+    <w:lsdException w:name="toa heading" w:semiHidden="1" w:unhideWhenUsed="1"/>
+    <w:lsdException w:name="List" w:semiHidden="1" w:unhideWhenUsed="1"/>
+    <w:lsdException w:name="List Bullet" w:semiHidden="1" w:unhideWhenUsed="1"/>
+    <w:lsdException w:name="List Number" w:semiHidden="1" w:unhideWhenUsed="1"/>
+    <w:lsdException w:name="List 2" w:semiHidden="1" w:unhideWhenUsed="1"/>
+    <w:lsdException w:name="List 3" w:semiHidden="1" w:unhideWhenUsed="1"/>
+    <w:lsdException w:name="List 4" w:semiHidden="1" w:unhideWhenUsed="1"/>
+    <w:lsdException w:name="List 5" w:semiHidden="1" w:unhideWhenUsed="1"/>
+    <w:lsdException w:name="List Bullet 2" w:semiHidden="1" w:unhideWhenUsed="1"/>
+    <w:lsdException w:name="List Bullet 3" w:semiHidden="1" w:unhideWhenUsed="1"/>
+    <w:lsdException w:name="List Bullet 4" w:semiHidden="1" w:unhideWhenUsed="1"/>
+    <w:lsdException w:name="List Bullet 5" w:semiHidden="1" w:unhideWhenUsed="1"/>
+    <w:lsdException w:name="List Number 2" w:semiHidden="1" w:unhideWhenUsed="1"/>
+    <w:lsdException w:name="List Number 3" w:semiHidden="1" w:unhideWhenUsed="1"/>
+    <w:lsdException w:name="List Number 4" w:semiHidden="1" w:unhideWhenUsed="1"/>
+    <w:lsdException w:name="List Number 5" w:semiHidden="1" w:unhideWhenUsed="1"/>
+    <w:lsdException w:name="Title" w:uiPriority="10" w:qFormat="1"/>
+    <w:lsdException w:name="Closing" w:semiHidden="1" w:unhideWhenUsed="1"/>
+    <w:lsdException w:name="Signature" w:semiHidden="1" w:unhideWhenUsed="1"/>
+    <w:lsdException w:name="Default Paragraph Font" w:semiHidden="1" w:uiPriority="1" w:unhideWhenUsed="1"/>
+    <w:lsdException w:name="Body Text" w:semiHidden="1" w:unhideWhenUsed="1"/>
+    <w:lsdException w:name="Body Text Indent" w:semiHidden="1" w:unhideWhenUsed="1"/>
+    <w:lsdException w:name="List Continue" w:semiHidden="1" w:unhideWhenUsed="1"/>
+    <w:lsdException w:name="List Continue 2" w:semiHidden="1" w:unhideWhenUsed="1"/>
+    <w:lsdException w:name="List Continue 3" w:semiHidden="1" w:unhideWhenUsed="1"/>
+    <w:lsdException w:name="List Continue 4" w:semiHidden="1" w:unhideWhenUsed="1"/>
+    <w:lsdException w:name="List Continue 5" w:semiHidden="1" w:unhideWhenUsed="1"/>
+    <w:lsdException w:name="Message Header" w:semiHidden="1" w:unhideWhenUsed="1"/>
+    <w:lsdException w:name="Subtitle" w:uiPriority="11" w:qFormat="1"/>
+    <w:lsdException w:name="Salutation" w:semiHidden="1" w:unhideWhenUsed="1"/>
+    <w:lsdException w:name="Date" w:semiHidden="1" w:unhideWhenUsed="1"/>
+    <w:lsdException w:name="Body Text First Indent" w:semiHidden="1" w:unhideWhenUsed="1"/>
+    <w:lsdException w:name="Body Text First Indent 2" w:semiHidden="1" w:unhideWhenUsed="1"/>
+    <w:lsdException w:name="Note Heading" w:semiHidden="1" w:unhideWhenUsed="1"/>
+    <w:lsdException w:name="Body Text 2" w:semiHidden="1" w:unhideWhenUsed="1"/>
+    <w:lsdException w:name="Body Text 3" w:semiHidden="1" w:unhideWhenUsed="1"/>
+    <w:lsdException w:name="Body Text Indent 2" w:semiHidden="1" w:unhideWhenUsed="1"/>
+    <w:lsdException w:name="Body Text Indent 3" w:semiHidden="1" w:unhideWhenUsed="1"/>
+    <w:lsdException w:name="Block Text" w:semiHidden="1" w:unhideWhenUsed="1"/>
+    <w:lsdException w:name="Hyperlink" w:semiHidden="1" w:unhideWhenUsed="1"/>
+    <w:lsdException w:name="FollowedHyperlink" w:semiHidden="1" w:unhideWhenUsed="1"/>
+    <w:lsdException w:name="Strong" w:uiPriority="22" w:qFormat="1"/>
+    <w:lsdException w:name="Emphasis" w:uiPriority="20" w:qFormat="1"/>
+    <w:lsdException w:name="Document Map" w:semiHidden="1" w:unhideWhenUsed="1"/>
+    <w:lsdException w:name="Plain Text" w:semiHidden="1" w:unhideWhenUsed="1"/>
+    <w:lsdException w:name="E-mail Signature" w:semiHidden="1" w:unhideWhenUsed="1"/>
+    <w:lsdException w:name="HTML Top of Form" w:semiHidden="1" w:unhideWhenUsed="1"/>
+    <w:lsdException w:name="HTML Bottom of Form" w:semiHidden="1" w:unhideWhenUsed="1"/>
+    <w:lsdException w:name="Normal (Web)" w:semiHidden="1" w:unhideWhenUsed="1"/>
+    <w:lsdException w:name="HTML Acronym" w:semiHidden="1" w:unhideWhenUsed="1"/>
+    <w:lsdException w:name="HTML Address" w:semiHidden="1" w:unhideWhenUsed="1"/>
+    <w:lsdException w:name="HTML Cite" w:semiHidden="1" w:unhideWhenUsed="1"/>
+    <w:lsdException w:name="HTML Code" w:semiHidden="1" w:unhideWhenUsed="1"/>
+    <w:lsdException w:name="HTML Definition" w:semiHidden="1" w:unhideWhenUsed="1"/>
+    <w:lsdException w:name="HTML Keyboard" w:semiHidden="1" w:unhideWhenUsed="1"/>
+    <w:lsdException w:name="HTML Preformatted" w:semiHidden="1" w:unhideWhenUsed="1"/>
+    <w:lsdException w:name="HTML Sample" w:semiHidden="1" w:unhideWhenUsed="1"/>
+    <w:lsdException w:name="HTML Typewriter" w:semiHidden="1" w:unhideWhenUsed="1"/>
+    <w:lsdException w:name="HTML Variable" w:semiHidden="1" w:unhideWhenUsed="1"/>
+    <w:lsdException w:name="Normal Table" w:semiHidden="1" w:unhideWhenUsed="1"/>
+    <w:lsdException w:name="annotation subject" w:semiHidden="1" w:unhideWhenUsed="1"/>
+    <w:lsdException w:name="No List" w:semiHidden="1" w:unhideWhenUsed="1"/>
+    <w:lsdException w:name="Outline List 1" w:semiHidden="1" w:unhideWhenUsed="1"/>
+    <w:lsdException w:name="Outline List 2" w:semiHidden="1" w:unhideWhenUsed="1"/>
+    <w:lsdException w:name="Outline List 3" w:semiHidden="1" w:unhideWhenUsed="1"/>
+    <w:lsdException w:name="Table Simple 1" w:semiHidden="1" w:unhideWhenUsed="1"/>
+    <w:lsdException w:name="Table Simple 2" w:semiHidden="1" w:unhideWhenUsed="1"/>
+    <w:lsdException w:name="Table Simple 3" w:semiHidden="1" w:unhideWhenUsed="1"/>
+    <w:lsdException w:name="Table Classic 1" w:semiHidden="1" w:unhideWhenUsed="1"/>
+    <w:lsdException w:name="Table Classic 2" w:semiHidden="1" w:unhideWhenUsed="1"/>
+    <w:lsdException w:name="Table Classic 3" w:semiHidden="1" w:unhideWhenUsed="1"/>
+    <w:lsdException w:name="Table Classic 4" w:semiHidden="1" w:unhideWhenUsed="1"/>
+    <w:lsdException w:name="Table Colorful 1" w:semiHidden="1" w:unhideWhenUsed="1"/>
+    <w:lsdException w:name="Table Colorful 2" w:semiHidden="1" w:unhideWhenUsed="1"/>
+    <w:lsdException w:name="Table Colorful 3" w:semiHidden="1" w:unhideWhenUsed="1"/>
+    <w:lsdException w:name="Table Columns 1" w:semiHidden="1" w:unhideWhenUsed="1"/>
+    <w:lsdException w:name="Table Columns 2" w:semiHidden="1" w:unhideWhenUsed="1"/>
+    <w:lsdException w:name="Table Columns 3" w:semiHidden="1" w:unhideWhenUsed="1"/>
+    <w:lsdException w:name="Table Columns 4" w:semiHidden="1" w:unhideWhenUsed="1"/>
+    <w:lsdException w:name="Table Columns 5" w:semiHidden="1" w:unhideWhenUsed="1"/>
+    <w:lsdException w:name="Table Grid 1" w:semiHidden="1" w:unhideWhenUsed="1"/>
+    <w:lsdException w:name="Table Grid 2" w:semiHidden="1" w:unhideWhenUsed="1"/>
+    <w:lsdException w:name="Table Grid 3" w:semiHidden="1" w:unhideWhenUsed="1"/>
+    <w:lsdException w:name="Table Grid 4" w:semiHidden="1" w:unhideWhenUsed="1"/>
+    <w:lsdException w:name="Table Grid 5" w:semiHidden="1" w:unhideWhenUsed="1"/>
+    <w:lsdException w:name="Table Grid 6" w:semiHidden="1" w:unhideWhenUsed="1"/>
+    <w:lsdException w:name="Table Grid 7" w:semiHidden="1" w:unhideWhenUsed="1"/>
+    <w:lsdException w:name="Table Grid 8" w:semiHidden="1" w:unhideWhenUsed="1"/>
+    <w:lsdException w:name="Table List 1" w:semiHidden="1" w:unhideWhenUsed="1"/>
+    <w:lsdException w:name="Table List 2" w:semiHidden="1" w:unhideWhenUsed="1"/>
+    <w:lsdException w:name="Table List 3" w:semiHidden="1" w:unhideWhenUsed="1"/>
+    <w:lsdException w:name="Table List 4" w:semiHidden="1" w:unhideWhenUsed="1"/>
+    <w:lsdException w:name="Table List 5" w:semiHidden="1" w:unhideWhenUsed="1"/>
+    <w:lsdException w:name="Table List 6" w:semiHidden="1" w:unhideWhenUsed="1"/>
+    <w:lsdException w:name="Table List 7" w:semiHidden="1" w:unhideWhenUsed="1"/>
+    <w:lsdException w:name="Table List 8" w:semiHidden="1" w:unhideWhenUsed="1"/>
+    <w:lsdException w:name="Table 3D effects 1" w:semiHidden="1" w:unhideWhenUsed="1"/>
+    <w:lsdException w:name="Table 3D effects 2" w:semiHidden="1" w:unhideWhenUsed="1"/>
+    <w:lsdException w:name="Table 3D effects 3" w:semiHidden="1" w:unhideWhenUsed="1"/>
+    <w:lsdException w:name="Table Contemporary" w:semiHidden="1" w:unhideWhenUsed="1"/>
+    <w:lsdException w:name="Table Elegant" w:semiHidden="1" w:unhideWhenUsed="1"/>
+    <w:lsdException w:name="Table Professional" w:semiHidden="1" w:unhideWhenUsed="1"/>
+    <w:lsdException w:name="Table Subtle 1" w:semiHidden="1" w:unhideWhenUsed="1"/>
+    <w:lsdException w:name="Table Subtle 2" w:semiHidden="1" w:unhideWhenUsed="1"/>
+    <w:lsdException w:name="Table Web 1" w:semiHidden="1" w:unhideWhenUsed="1"/>
+    <w:lsdException w:name="Table Web 2" w:semiHidden="1" w:unhideWhenUsed="1"/>
+    <w:lsdException w:name="Table Web 3" w:semiHidden="1" w:unhideWhenUsed="1"/>
+    <w:lsdException w:name="Balloon Text" w:semiHidden="1" w:unhideWhenUsed="1"/>
+    <w:lsdException w:name="Table Grid" w:uiPriority="39"/>
+    <w:lsdException w:name="Table Theme" w:semiHidden="1" w:unhideWhenUsed="1"/>
+    <w:lsdException w:name="Placeholder Text" w:semiHidden="1"/>
+    <w:lsdException w:name="No Spacing" w:uiPriority="1" w:qFormat="1"/>
+    <w:lsdException w:name="Light Shading" w:uiPriority="60"/>
+    <w:lsdException w:name="Light List" w:uiPriority="61"/>
+    <w:lsdException w:name="Light Grid" w:uiPriority="62"/>
+    <w:lsdException w:name="Medium Shading 1" w:uiPriority="63"/>
+    <w:lsdException w:name="Medium Shading 2" w:uiPriority="64"/>
+    <w:lsdException w:name="Medium List 1" w:uiPriority="65"/>
+    <w:lsdException w:name="Medium List 2" w:uiPriority="66"/>
+    <w:lsdException w:name="Medium Grid 1" w:uiPriority="67"/>
+    <w:lsdException w:name="Medium Grid 2" w:uiPriority="68"/>
+    <w:lsdException w:name="Medium Grid 3" w:uiPriority="69"/>
+    <w:lsdException w:name="Dark List" w:uiPriority="70"/>
+    <w:lsdException w:name="Colorful Shading" w:uiPriority="71"/>
+    <w:lsdException w:name="Colorful List" w:uiPriority="72"/>
+    <w:lsdException w:name="Colorful Grid" w:uiPriority="73"/>
+    <w:lsdException w:name="Light Shading Accent 1" w:uiPriority="60"/>
+    <w:lsdException w:name="Light List Accent 1" w:uiPriority="61"/>
+    <w:lsdException w:name="Light Grid Accent 1" w:uiPriority="62"/>
+    <w:lsdException w:name="Medium Shading 1 Accent 1" w:uiPriority="63"/>
+    <w:lsdException w:name="Medium Shading 2 Accent 1" w:uiPriority="64"/>
+    <w:lsdException w:name="Medium List 1 Accent 1" w:uiPriority="65"/>
+    <w:lsdException w:name="Revision" w:semiHidden="1"/>
+    <w:lsdException w:name="List Paragraph" w:uiPriority="34" w:qFormat="1"/>
+    <w:lsdException w:name="Quote" w:uiPriority="29" w:qFormat="1"/>
+    <w:lsdException w:name="Intense Quote" w:uiPriority="30" w:qFormat="1"/>
+    <w:lsdException w:name="Medium List 2 Accent 1" w:uiPriority="66"/>
+    <w:lsdException w:name="Medium Grid 1 Accent 1" w:uiPriority="67"/>
+    <w:lsdException w:name="Medium Grid 2 Accent 1" w:uiPriority="68"/>
+    <w:lsdException w:name="Medium Grid 3 Accent 1" w:uiPriority="69"/>
+    <w:lsdException w:name="Dark List Accent 1" w:uiPriority="70"/>
+    <w:lsdException w:name="Colorful Shading Accent 1" w:uiPriority="71"/>
+    <w:lsdException w:name="Colorful List Accent 1" w:uiPriority="72"/>
+    <w:lsdException w:name="Colorful Grid Accent 1" w:uiPriority="73"/>
+    <w:lsdException w:name="Light Shading Accent 2" w:uiPriority="60"/>
+    <w:lsdException w:name="Light List Accent 2" w:uiPriority="61"/>
+    <w:lsdException w:name="Light Grid Accent 2" w:uiPriority="62"/>
+    <w:lsdException w:name="Medium Shading 1 Accent 2" w:uiPriority="63"/>
+    <w:lsdException w:name="Medium Shading 2 Accent 2" w:uiPriority="64"/>
+    <w:lsdException w:name="Medium List 1 Accent 2" w:uiPriority="65"/>
+    <w:lsdException w:name="Medium List 2 Accent 2" w:uiPriority="66"/>
+    <w:lsdException w:name="Medium Grid 1 Accent 2" w:uiPriority="67"/>
+    <w:lsdException w:name="Medium Grid 2 Accent 2" w:uiPriority="68"/>
+    <w:lsdException w:name="Medium Grid 3 Accent 2" w:uiPriority="69"/>
+    <w:lsdException w:name="Dark List Accent 2" w:uiPriority="70"/>
+    <w:lsdException w:name="Colorful Shading Accent 2" w:uiPriority="71"/>
+    <w:lsdException w:name="Colorful List Accent 2" w:uiPriority="72"/>
+    <w:lsdException w:name="Colorful Grid Accent 2" w:uiPriority="73"/>
+    <w:lsdException w:name="Light Shading Accent 3" w:uiPriority="60"/>
+    <w:lsdException w:name="Light List Accent 3" w:uiPriority="61"/>
+    <w:lsdException w:name="Light Grid Accent 3" w:uiPriority="62"/>
+    <w:lsdException w:name="Medium Shading 1 Accent 3" w:uiPriority="63"/>
+    <w:lsdException w:name="Medium Shading 2 Accent 3" w:uiPriority="64"/>
+    <w:lsdException w:name="Medium List 1 Accent 3" w:uiPriority="65"/>
+    <w:lsdException w:name="Medium List 2 Accent 3" w:uiPriority="66"/>
+    <w:lsdException w:name="Medium Grid 1 Accent 3" w:uiPriority="67"/>
+    <w:lsdException w:name="Medium Grid 2 Accent 3" w:uiPriority="68"/>
+    <w:lsdException w:name="Medium Grid 3 Accent 3" w:uiPriority="69"/>
+    <w:lsdException w:name="Dark List Accent 3" w:uiPriority="70"/>
+    <w:lsdException w:name="Colorful Shading Accent 3" w:uiPriority="71"/>
+    <w:lsdException w:name="Colorful List Accent 3" w:uiPriority="72"/>
+    <w:lsdException w:name="Colorful Grid Accent 3" w:uiPriority="73"/>
+    <w:lsdException w:name="Light Shading Accent 4" w:uiPriority="60"/>
+    <w:lsdException w:name="Light List Accent 4" w:uiPriority="61"/>
+    <w:lsdException w:name="Light Grid Accent 4" w:uiPriority="62"/>
+    <w:lsdException w:name="Medium Shading 1 Accent 4" w:uiPriority="63"/>
+    <w:lsdException w:name="Medium Shading 2 Accent 4" w:uiPriority="64"/>
+    <w:lsdException w:name="Medium List 1 Accent 4" w:uiPriority="65"/>
+    <w:lsdException w:name="Medium List 2 Accent 4" w:uiPriority="66"/>
+    <w:lsdException w:name="Medium Grid 1 Accent 4" w:uiPriority="67"/>
+    <w:lsdException w:name="Medium Grid 2 Accent 4" w:uiPriority="68"/>
+    <w:lsdException w:name="Medium Grid 3 Accent 4" w:uiPriority="69"/>
+    <w:lsdException w:name="Dark List Accent 4" w:uiPriority="70"/>
+    <w:lsdException w:name="Colorful Shading Accent 4" w:uiPriority="71"/>
+    <w:lsdException w:name="Colorful List Accent 4" w:uiPriority="72"/>
+    <w:lsdException w:name="Colorful Grid Accent 4" w:uiPriority="73"/>
+    <w:lsdException w:name="Light Shading Accent 5" w:uiPriority="60"/>
+    <w:lsdException w:name="Light List Accent 5" w:uiPriority="61"/>
+    <w:lsdException w:name="Light Grid Accent 5" w:uiPriority="62"/>
+    <w:lsdException w:name="Medium Shading 1 Accent 5" w:uiPriority="63"/>
+    <w:lsdException w:name="Medium Shading 2 Accent 5" w:uiPriority="64"/>
+    <w:lsdException w:name="Medium List 1 Accent 5" w:uiPriority="65"/>
+    <w:lsdException w:name="Medium List 2 Accent 5" w:uiPriority="66"/>
+    <w:lsdException w:name="Medium Grid 1 Accent 5" w:uiPriority="67"/>
+    <w:lsdException w:name="Medium Grid 2 Accent 5" w:uiPriority="68"/>
+    <w:lsdException w:name="Medium Grid 3 Accent 5" w:uiPriority="69"/>
+    <w:lsdException w:name="Dark List Accent 5" w:uiPriority="70"/>
+    <w:lsdException w:name="Colorful Shading Accent 5" w:uiPriority="71"/>
+    <w:lsdException w:name="Colorful List Accent 5" w:uiPriority="72"/>
+    <w:lsdException w:name="Colorful Grid Accent 5" w:uiPriority="73"/>
+    <w:lsdException w:name="Light Shading Accent 6" w:uiPriority="60"/>
+    <w:lsdException w:name="Light List Accent 6" w:uiPriority="61"/>
+    <w:lsdException w:name="Light Grid Accent 6" w:uiPriority="62"/>
+    <w:lsdException w:name="Medium Shading 1 Accent 6" w:uiPriority="63"/>
+    <w:lsdException w:name="Medium Shading 2 Accent 6" w:uiPriority="64"/>
+    <w:lsdException w:name="Medium List 1 Accent 6" w:uiPriority="65"/>
+    <w:lsdException w:name="Medium List 2 Accent 6" w:uiPriority="66"/>
+    <w:lsdException w:name="Medium Grid 1 Accent 6" w:uiPriority="67"/>
+    <w:lsdException w:name="Medium Grid 2 Accent 6" w:uiPriority="68"/>
+    <w:lsdException w:name="Medium Grid 3 Accent 6" w:uiPriority="69"/>
+    <w:lsdException w:name="Dark List Accent 6" w:uiPriority="70"/>
+    <w:lsdException w:name="Colorful Shading Accent 6" w:uiPriority="71"/>
+    <w:lsdException w:name="Colorful List Accent 6" w:uiPriority="72"/>
+    <w:lsdException w:name="Colorful Grid Accent 6" w:uiPriority="73"/>
+    <w:lsdException w:name="Subtle Emphasis" w:uiPriority="19" w:qFormat="1"/>
+    <w:lsdException w:name="Intense Emphasis" w:uiPriority="21" w:qFormat="1"/>
+    <w:lsdException w:name="Subtle Reference" w:uiPriority="31" w:qFormat="1"/>
+    <w:lsdException w:name="Intense Reference" w:uiPriority="32" w:qFormat="1"/>
+    <w:lsdException w:name="Book Title" w:uiPriority="33" w:qFormat="1"/>
+    <w:lsdException w:name="Bibliography" w:semiHidden="1" w:uiPriority="37" w:unhideWhenUsed="1"/>
+    <w:lsdException w:name="TOC Heading" w:semiHidden="1" w:uiPriority="39" w:unhideWhenUsed="1" w:qFormat="1"/>
+    <w:lsdException w:name="Plain Table 1" w:uiPriority="41"/>
+    <w:lsdException w:name="Plain Table 2" w:uiPriority="42"/>
+    <w:lsdException w:name="Plain Table 3" w:uiPriority="43"/>
+    <w:lsdException w:name="Plain Table 4" w:uiPriority="44"/>
+    <w:lsdException w:name="Plain Table 5" w:uiPriority="45"/>
+    <w:lsdException w:name="Grid Table Light" w:uiPriority="40"/>
+    <w:lsdException w:name="Grid Table 1 Light" w:uiPriority="46"/>
+    <w:lsdException w:name="Grid Table 2" w:uiPriority="47"/>
+    <w:lsdException w:name="Grid Table 3" w:uiPriority="48"/>
+    <w:lsdException w:name="Grid Table 4" w:uiPriority="49"/>
+    <w:lsdException w:name="Grid Table 5 Dark" w:uiPriority="50"/>
+    <w:lsdException w:name="Grid Table 6 Colorful" w:uiPriority="51"/>
+    <w:lsdException w:name="Grid Table 7 Colorful" w:uiPriority="52"/>
+    <w:lsdException w:name="Grid Table 1 Light Accent 1" w:uiPriority="46"/>
+    <w:lsdException w:name="Grid Table 2 Accent 1" w:uiPriority="47"/>
+    <w:lsdException w:name="Grid Table 3 Accent 1" w:uiPriority="48"/>
+    <w:lsdException w:name="Grid Table 4 Accent 1" w:uiPriority="49"/>
+    <w:lsdException w:name="Grid Table 5 Dark Accent 1" w:uiPriority="50"/>
+    <w:lsdException w:name="Grid Table 6 Colorful Accent 1" w:uiPriority="51"/>
+    <w:lsdException w:name="Grid Table 7 Colorful Accent 1" w:uiPriority="52"/>
+    <w:lsdException w:name="Grid Table 1 Light Accent 2" w:uiPriority="46"/>
+    <w:lsdException w:name="Grid Table 2 Accent 2" w:uiPriority="47"/>
+    <w:lsdException w:name="Grid Table 3 Accent 2" w:uiPriority="48"/>
+    <w:lsdException w:name="Grid Table 4 Accent 2" w:uiPriority="49"/>
+    <w:lsdException w:name="Grid Table 5 Dark Accent 2" w:uiPriority="50"/>
+    <w:lsdException w:name="Grid Table 6 Colorful Accent 2" w:uiPriority="51"/>
+    <w:lsdException w:name="Grid Table 7 Colorful Accent 2" w:uiPriority="52"/>
+    <w:lsdException w:name="Grid Table 1 Light Accent 3" w:uiPriority="46"/>
+    <w:lsdException w:name="Grid Table 2 Accent 3" w:uiPriority="47"/>
+    <w:lsdException w:name="Grid Table 3 Accent 3" w:uiPriority="48"/>
+    <w:lsdException w:name="Grid Table 4 Accent 3" w:uiPriority="49"/>
+    <w:lsdException w:name="Grid Table 5 Dark Accent 3" w:uiPriority="50"/>
+    <w:lsdException w:name="Grid Table 6 Colorful Accent 3" w:uiPriority="51"/>
+    <w:lsdException w:name="Grid Table 7 Colorful Accent 3" w:uiPriority="52"/>
+    <w:lsdException w:name="Grid Table 1 Light Accent 4" w:uiPriority="46"/>
+    <w:lsdException w:name="Grid Table 2 Accent 4" w:uiPriority="47"/>
+    <w:lsdException w:name="Grid Table 3 Accent 4" w:uiPriority="48"/>
+    <w:lsdException w:name="Grid Table 4 Accent 4" w:uiPriority="49"/>
+    <w:lsdException w:name="Grid Table 5 Dark Accent 4" w:uiPriority="50"/>
+    <w:lsdException w:name="Grid Table 6 Colorful Accent 4" w:uiPriority="51"/>
+    <w:lsdException w:name="Grid Table 7 Colorful Accent 4" w:uiPriority="52"/>
+    <w:lsdException w:name="Grid Table 1 Light Accent 5" w:uiPriority="46"/>
+    <w:lsdException w:name="Grid Table 2 Accent 5" w:uiPriority="47"/>
+    <w:lsdException w:name="Grid Table 3 Accent 5" w:uiPriority="48"/>
+    <w:lsdException w:name="Grid Table 4 Accent 5" w:uiPriority="49"/>
+    <w:lsdException w:name="Grid Table 5 Dark Accent 5" w:uiPriority="50"/>
+    <w:lsdException w:name="Grid Table 6 Colorful Accent 5" w:uiPriority="51"/>
+    <w:lsdException w:name="Grid Table 7 Colorful Accent 5" w:uiPriority="52"/>
+    <w:lsdException w:name="Grid Table 1 Light Accent 6" w:uiPriority="46"/>
+    <w:lsdException w:name="Grid Table 2 Accent 6" w:uiPriority="47"/>
+    <w:lsdException w:name="Grid Table 3 Accent 6" w:uiPriority="48"/>
+    <w:lsdException w:name="Grid Table 4 Accent 6" w:uiPriority="49"/>
+    <w:lsdException w:name="Grid Table 5 Dark Accent 6" w:uiPriority="50"/>
+    <w:lsdException w:name="Grid Table 6 Colorful Accent 6" w:uiPriority="51"/>
+    <w:lsdException w:name="Grid Table 7 Colorful Accent 6" w:uiPriority="52"/>
+    <w:lsdException w:name="List Table 1 Light" w:uiPriority="46"/>
+    <w:lsdException w:name="List Table 2" w:uiPriority="47"/>
+    <w:lsdException w:name="List Table 3" w:uiPriority="48"/>
+    <w:lsdException w:name="List Table 4" w:uiPriority="49"/>
+    <w:lsdException w:name="List Table 5 Dark" w:uiPriority="50"/>
+    <w:lsdException w:name="List Table 6 Colorful" w:uiPriority="51"/>
+    <w:lsdException w:name="List Table 7 Colorful" w:uiPriority="52"/>
+    <w:lsdException w:name="List Table 1 Light Accent 1" w:uiPriority="46"/>
+    <w:lsdException w:name="List Table 2 Accent 1" w:uiPriority="47"/>
+    <w:lsdException w:name="List Table 3 Accent 1" w:uiPriority="48"/>
+    <w:lsdException w:name="List Table 4 Accent 1" w:uiPriority="49"/>
+    <w:lsdException w:name="List Table 5 Dark Accent 1" w:uiPriority="50"/>
+    <w:lsdException w:name="List Table 6 Colorful Accent 1" w:uiPriority="51"/>
+    <w:lsdException w:name="List Table 7 Colorful Accent 1" w:uiPriority="52"/>
+    <w:lsdException w:name="List Table 1 Light Accent 2" w:uiPriority="46"/>
+    <w:lsdException w:name="List Table 2 Accent 2" w:uiPriority="47"/>
+    <w:lsdException w:name="List Table 3 Accent 2" w:uiPriority="48"/>
+    <w:lsdException w:name="List Table 4 Accent 2" w:uiPriority="49"/>
+    <w:lsdException w:name="List Table 5 Dark Accent 2" w:uiPriority="50"/>
+    <w:lsdException w:name="List Table 6 Colorful Accent 2" w:uiPriority="51"/>
+    <w:lsdException w:name="List Table 7 Colorful Accent 2" w:uiPriority="52"/>
+    <w:lsdException w:name="List Table 1 Light Accent 3" w:uiPriority="46"/>
+    <w:lsdException w:name="List Table 2 Accent 3" w:uiPriority="47"/>
+    <w:lsdException w:name="List Table 3 Accent 3" w:uiPriority="48"/>
+    <w:lsdException w:name="List Table 4 Accent 3" w:uiPriority="49"/>
+    <w:lsdException w:name="List Table 5 Dark Accent 3" w:uiPriority="50"/>
+    <w:lsdException w:name="List Table 6 Colorful Accent 3" w:uiPriority="51"/>
+    <w:lsdException w:name="List Table 7 Colorful Accent 3" w:uiPriority="52"/>
+    <w:lsdException w:name="List Table 1 Light Accent 4" w:uiPriority="46"/>
+    <w:lsdException w:name="List Table 2 Accent 4" w:uiPriority="47"/>
+    <w:lsdException w:name="List Table 3 Accent 4" w:uiPriority="48"/>
+    <w:lsdException w:name="List Table 4 Accent 4" w:uiPriority="49"/>
+    <w:lsdException w:name="List Table 5 Dark Accent 4" w:uiPriority="50"/>
+    <w:lsdException w:name="List Table 6 Colorful Accent 4" w:uiPriority="51"/>
+    <w:lsdException w:name="List Table 7 Colorful Accent 4" w:uiPriority="52"/>
+    <w:lsdException w:name="List Table 1 Light Accent 5" w:uiPriority="46"/>
+    <w:lsdException w:name="List Table 2 Accent 5" w:uiPriority="47"/>
+    <w:lsdException w:name="List Table 3 Accent 5" w:uiPriority="48"/>
+    <w:lsdException w:name="List Table 4 Accent 5" w:uiPriority="49"/>
+    <w:lsdException w:name="List Table 5 Dark Accent 5" w:uiPriority="50"/>
+    <w:lsdException w:name="List Table 6 Colorful Accent 5" w:uiPriority="51"/>
+    <w:lsdException w:name="List Table 7 Colorful Accent 5" w:uiPriority="52"/>
+    <w:lsdException w:name="List Table 1 Light Accent 6" w:uiPriority="46"/>
+    <w:lsdException w:name="List Table 2 Accent 6" w:uiPriority="47"/>
+    <w:lsdException w:name="List Table 3 Accent 6" w:uiPriority="48"/>
+    <w:lsdException w:name="List Table 4 Accent 6" w:uiPriority="49"/>
+    <w:lsdException w:name="List Table 5 Dark Accent 6" w:uiPriority="50"/>
+    <w:lsdException w:name="List Table 6 Colorful Accent 6" w:uiPriority="51"/>
+    <w:lsdException w:name="List Table 7 Colorful Accent 6" w:uiPriority="52"/>
+    <w:lsdException w:name="Mention" w:semiHidden="1" w:unhideWhenUsed="1"/>
+    <w:lsdException w:name="Smart Hyperlink" w:semiHidden="1" w:unhideWhenUsed="1"/>
+    <w:lsdException w:name="Hashtag" w:semiHidden="1" w:unhideWhenUsed="1"/>
+    <w:lsdException w:name="Unresolved Mention" w:semiHidden="1" w:unhideWhenUsed="1"/>
+  </w:latentStyles>
+  <w:style w:type="paragraph" w:default="1" w:styleId="Normal">
+    <w:name w:val="Normal"/>
+    <w:qFormat/>
+    <w:rPr>
+      <w:rFonts w:ascii="Calibri" w:eastAsia="Calibri" w:hAnsi="Calibri" w:cs="Calibri"/>
+      <w:lang w:val="pt-PT"/>
+    </w:rPr>
+  </w:style>
+  <w:style w:type="paragraph" w:styleId="Ttulo1">
+    <w:name w:val="heading 1"/>
+    <w:basedOn w:val="Normal"/>
+    <w:uiPriority w:val="9"/>
+    <w:qFormat/>
+    <w:pPr>
+      <w:ind w:left="114"/>
+      <w:outlineLvl w:val="0"/>
+    </w:pPr>
+    <w:rPr>
+      <w:b/>
+      <w:bCs/>
+      <w:sz w:val="24"/>
+      <w:szCs w:val="24"/>
+    </w:rPr>
+  </w:style>
+  <w:style w:type="character" w:default="1" w:styleId="Fontepargpadro">
     <w:name w:val="Default Paragraph Font"/>
     <w:uiPriority w:val="1"/>
     <w:semiHidden/>
     <w:unhideWhenUsed/>
   </w:style>
-  <w:style w:styleId="TableNormal" w:default="1" w:type="table">
+  <w:style w:type="table" w:default="1" w:styleId="Tabelanormal">
+    <w:name w:val="Normal Table"/>
+    <w:uiPriority w:val="99"/>
+    <w:semiHidden/>
+    <w:unhideWhenUsed/>
+    <w:tblPr>
+      <w:tblInd w:w="0" w:type="dxa"/>
+      <w:tblCellMar>
+        <w:top w:w="0" w:type="dxa"/>
+        <w:left w:w="108" w:type="dxa"/>
+        <w:bottom w:w="0" w:type="dxa"/>
+        <w:right w:w="108" w:type="dxa"/>
+      </w:tblCellMar>
+    </w:tblPr>
+  </w:style>
+  <w:style w:type="numbering" w:default="1" w:styleId="Semlista">
+    <w:name w:val="No List"/>
+    <w:uiPriority w:val="99"/>
+    <w:semiHidden/>
+    <w:unhideWhenUsed/>
+  </w:style>
+  <w:style w:type="table" w:customStyle="1" w:styleId="TableNormal">
     <w:name w:val="Table Normal"/>
     <w:uiPriority w:val="2"/>
     <w:semiHidden/>
@@ -4127,23 +4099,7 @@
       </w:tblCellMar>
     </w:tblPr>
   </w:style>
-  <w:style w:styleId="NoList" w:default="1" w:type="numbering">
-    <w:name w:val="No List"/>
-    <w:uiPriority w:val="99"/>
-    <w:semiHidden/>
-    <w:unhideWhenUsed/>
-  </w:style>
-  <w:style w:default="1" w:styleId="Normal" w:type="paragraph">
-    <w:name w:val="Normal"/>
-    <w:uiPriority w:val="1"/>
-    <w:qFormat/>
-    <w:pPr/>
-    <w:rPr>
-      <w:rFonts w:ascii="Calibri" w:hAnsi="Calibri" w:eastAsia="Calibri" w:cs="Calibri"/>
-      <w:lang w:val="pt-PT" w:eastAsia="en-US" w:bidi="ar-SA"/>
-    </w:rPr>
-  </w:style>
-  <w:style w:styleId="BodyText" w:type="paragraph">
+  <w:style w:type="paragraph" w:styleId="Corpodetexto">
     <w:name w:val="Body Text"/>
     <w:basedOn w:val="Normal"/>
     <w:uiPriority w:val="1"/>
@@ -4151,51 +4107,18 @@
     <w:pPr>
       <w:ind w:left="143"/>
     </w:pPr>
-    <w:rPr>
-      <w:rFonts w:ascii="Calibri" w:hAnsi="Calibri" w:eastAsia="Calibri" w:cs="Calibri"/>
-      <w:sz w:val="22"/>
-      <w:szCs w:val="22"/>
-      <w:lang w:val="pt-PT" w:eastAsia="en-US" w:bidi="ar-SA"/>
-    </w:rPr>
   </w:style>
-  <w:style w:styleId="Heading1" w:type="paragraph">
-    <w:name w:val="Heading 1"/>
-    <w:basedOn w:val="Normal"/>
-    <w:uiPriority w:val="1"/>
-    <w:qFormat/>
-    <w:pPr>
-      <w:ind w:left="114"/>
-      <w:outlineLvl w:val="1"/>
-    </w:pPr>
-    <w:rPr>
-      <w:rFonts w:ascii="Calibri" w:hAnsi="Calibri" w:eastAsia="Calibri" w:cs="Calibri"/>
-      <w:b/>
-      <w:bCs/>
-      <w:sz w:val="24"/>
-      <w:szCs w:val="24"/>
-      <w:lang w:val="pt-PT" w:eastAsia="en-US" w:bidi="ar-SA"/>
-    </w:rPr>
-  </w:style>
-  <w:style w:styleId="ListParagraph" w:type="paragraph">
+  <w:style w:type="paragraph" w:styleId="PargrafodaLista">
     <w:name w:val="List Paragraph"/>
     <w:basedOn w:val="Normal"/>
     <w:uiPriority w:val="1"/>
     <w:qFormat/>
-    <w:pPr/>
-    <w:rPr>
-      <w:lang w:val="pt-PT" w:eastAsia="en-US" w:bidi="ar-SA"/>
-    </w:rPr>
   </w:style>
-  <w:style w:styleId="TableParagraph" w:type="paragraph">
+  <w:style w:type="paragraph" w:customStyle="1" w:styleId="TableParagraph">
     <w:name w:val="Table Paragraph"/>
     <w:basedOn w:val="Normal"/>
     <w:uiPriority w:val="1"/>
     <w:qFormat/>
-    <w:pPr/>
-    <w:rPr>
-      <w:rFonts w:ascii="Calibri" w:hAnsi="Calibri" w:eastAsia="Calibri" w:cs="Calibri"/>
-      <w:lang w:val="pt-PT" w:eastAsia="en-US" w:bidi="ar-SA"/>
-    </w:rPr>
   </w:style>
 </w:styles>
 </file>

</xml_diff>